<commit_message>
Plan de negocio version4
</commit_message>
<xml_diff>
--- a/Plan de Negocio.docx
+++ b/Plan de Negocio.docx
@@ -379,7 +379,18 @@
         <w:tab/>
       </w:r>
       <w:r>
-        <w:t xml:space="preserve">                                               13 de julio de 2020</w:t>
+        <w:t xml:space="preserve">                             </w:t>
+      </w:r>
+      <w:r>
+        <w:t xml:space="preserve">                  13 de julio y </w:t>
+      </w:r>
+      <w:bookmarkStart w:id="0" w:name="_GoBack"/>
+      <w:bookmarkEnd w:id="0"/>
+      <w:r>
+        <w:t>11 de agosto de</w:t>
+      </w:r>
+      <w:r>
+        <w:t xml:space="preserve"> 2020</w:t>
       </w:r>
       <w:r>
         <w:rPr>
@@ -584,12 +595,16 @@
           <w:szCs w:val="22"/>
         </w:rPr>
       </w:pPr>
-      <w:bookmarkStart w:id="0" w:name="_Toc37806028"/>
+      <w:bookmarkStart w:id="1" w:name="_Toc37806028"/>
     </w:p>
     <w:sdt>
       <w:sdtPr>
         <w:rPr>
-          <w:lang w:val="es-ES"/>
+          <w:rFonts w:asciiTheme="minorHAnsi" w:eastAsiaTheme="minorHAnsi" w:hAnsiTheme="minorHAnsi" w:cstheme="minorBidi"/>
+          <w:color w:val="auto"/>
+          <w:sz w:val="22"/>
+          <w:szCs w:val="22"/>
+          <w:lang w:val="es-ES" w:eastAsia="en-US"/>
         </w:rPr>
         <w:id w:val="-1468963988"/>
         <w:docPartObj>
@@ -599,13 +614,8 @@
       </w:sdtPr>
       <w:sdtEndPr>
         <w:rPr>
-          <w:rFonts w:asciiTheme="minorHAnsi" w:eastAsiaTheme="minorHAnsi" w:hAnsiTheme="minorHAnsi" w:cstheme="minorBidi"/>
           <w:b/>
           <w:bCs/>
-          <w:color w:val="auto"/>
-          <w:sz w:val="22"/>
-          <w:szCs w:val="22"/>
-          <w:lang w:eastAsia="en-US"/>
         </w:rPr>
       </w:sdtEndPr>
       <w:sdtContent>
@@ -3920,7 +3930,7 @@
           <w:szCs w:val="22"/>
         </w:rPr>
       </w:pPr>
-      <w:bookmarkStart w:id="1" w:name="_Toc45778059"/>
+      <w:bookmarkStart w:id="2" w:name="_Toc45778059"/>
       <w:r>
         <w:rPr>
           <w:rFonts w:ascii="Arial" w:hAnsi="Arial" w:cs="Arial"/>
@@ -3944,7 +3954,7 @@
         </w:rPr>
         <w:t>RESUMEN EJECUTIVO Y PERFIL DE LA EMPRESA</w:t>
       </w:r>
-      <w:bookmarkEnd w:id="1"/>
+      <w:bookmarkEnd w:id="2"/>
     </w:p>
     <w:p/>
     <w:p>
@@ -4021,7 +4031,7 @@
           <w:szCs w:val="22"/>
         </w:rPr>
       </w:pPr>
-      <w:bookmarkStart w:id="2" w:name="_Toc45778060"/>
+      <w:bookmarkStart w:id="3" w:name="_Toc45778060"/>
       <w:r>
         <w:rPr>
           <w:rFonts w:ascii="Arial" w:hAnsi="Arial" w:cs="Arial"/>
@@ -4052,8 +4062,8 @@
         </w:rPr>
         <w:t>- Descripción y justificación de la empresa.</w:t>
       </w:r>
-      <w:bookmarkEnd w:id="0"/>
-      <w:bookmarkEnd w:id="2"/>
+      <w:bookmarkEnd w:id="1"/>
+      <w:bookmarkEnd w:id="3"/>
     </w:p>
     <w:p>
       <w:pPr>
@@ -4066,7 +4076,7 @@
           <w:szCs w:val="22"/>
         </w:rPr>
       </w:pPr>
-      <w:bookmarkStart w:id="3" w:name="_Toc37806029"/>
+      <w:bookmarkStart w:id="4" w:name="_Toc37806029"/>
     </w:p>
     <w:p>
       <w:pPr>
@@ -4091,7 +4101,7 @@
         </w:rPr>
         <w:t xml:space="preserve"> </w:t>
       </w:r>
-      <w:bookmarkStart w:id="4" w:name="_Toc45778061"/>
+      <w:bookmarkStart w:id="5" w:name="_Toc45778061"/>
       <w:r>
         <w:rPr>
           <w:rFonts w:ascii="Arial" w:hAnsi="Arial" w:cs="Arial"/>
@@ -4103,8 +4113,8 @@
         </w:rPr>
         <w:t>Descripción de la necesidad y del producto o servicio que satisface.</w:t>
       </w:r>
-      <w:bookmarkEnd w:id="3"/>
       <w:bookmarkEnd w:id="4"/>
+      <w:bookmarkEnd w:id="5"/>
     </w:p>
     <w:p>
       <w:pPr>
@@ -4184,7 +4194,7 @@
           <w:szCs w:val="22"/>
         </w:rPr>
       </w:pPr>
-      <w:bookmarkStart w:id="5" w:name="_Toc45778062"/>
+      <w:bookmarkStart w:id="6" w:name="_Toc45778062"/>
       <w:r>
         <w:rPr>
           <w:rFonts w:ascii="Arial" w:hAnsi="Arial" w:cs="Arial"/>
@@ -4205,7 +4215,7 @@
         </w:rPr>
         <w:t>Antecedentes.</w:t>
       </w:r>
-      <w:bookmarkEnd w:id="5"/>
+      <w:bookmarkEnd w:id="6"/>
     </w:p>
     <w:p>
       <w:pPr>
@@ -4232,7 +4242,21 @@
         <w:rPr>
           <w:rFonts w:ascii="Arial" w:hAnsi="Arial" w:cs="Arial"/>
         </w:rPr>
-        <w:t>El nombre de la empresa se pensó por varios días. Se había tomado la decisión de usar el nombre de Tecno Bach pero se cambió por el nombre de “Soluciones Tecnológicas Bach”. Bach es apellido de una ilustre familia de músicos alemanes. El más eminente fue Juan Sebastián, genio creador que produjo gran númer</w:t>
+        <w:t xml:space="preserve">El nombre de la empresa se pensó por varios días. Se había tomado la decisión de usar el nombre de Tecno </w:t>
+      </w:r>
+      <w:proofErr w:type="gramStart"/>
+      <w:r>
+        <w:rPr>
+          <w:rFonts w:ascii="Arial" w:hAnsi="Arial" w:cs="Arial"/>
+        </w:rPr>
+        <w:t>Bach</w:t>
+      </w:r>
+      <w:proofErr w:type="gramEnd"/>
+      <w:r>
+        <w:rPr>
+          <w:rFonts w:ascii="Arial" w:hAnsi="Arial" w:cs="Arial"/>
+        </w:rPr>
+        <w:t xml:space="preserve"> pero se cambió por el nombre de “Soluciones Tecnológicas Bach”. Bach es apellido de una ilustre familia de músicos alemanes. El más eminente fue Juan Sebastián, genio creador que produjo gran númer</w:t>
       </w:r>
       <w:r>
         <w:rPr>
@@ -4329,7 +4353,7 @@
           <w:szCs w:val="22"/>
         </w:rPr>
       </w:pPr>
-      <w:bookmarkStart w:id="6" w:name="_Toc45778063"/>
+      <w:bookmarkStart w:id="7" w:name="_Toc45778063"/>
       <w:r>
         <w:rPr>
           <w:rFonts w:ascii="Arial" w:hAnsi="Arial" w:cs="Arial"/>
@@ -4350,7 +4374,7 @@
         </w:rPr>
         <w:t>Objetivos.</w:t>
       </w:r>
-      <w:bookmarkEnd w:id="6"/>
+      <w:bookmarkEnd w:id="7"/>
     </w:p>
     <w:p>
       <w:pPr>
@@ -4449,7 +4473,7 @@
           <w:szCs w:val="22"/>
         </w:rPr>
       </w:pPr>
-      <w:bookmarkStart w:id="7" w:name="_Toc45778064"/>
+      <w:bookmarkStart w:id="8" w:name="_Toc45778064"/>
       <w:r>
         <w:rPr>
           <w:rFonts w:ascii="Arial" w:hAnsi="Arial" w:cs="Arial"/>
@@ -4480,7 +4504,7 @@
         </w:rPr>
         <w:t>isión de la empresa.</w:t>
       </w:r>
-      <w:bookmarkEnd w:id="7"/>
+      <w:bookmarkEnd w:id="8"/>
     </w:p>
     <w:p>
       <w:pPr>
@@ -4648,8 +4672,8 @@
           <w:szCs w:val="22"/>
         </w:rPr>
       </w:pPr>
-      <w:bookmarkStart w:id="8" w:name="_Toc37806032"/>
-      <w:bookmarkStart w:id="9" w:name="_Toc45778065"/>
+      <w:bookmarkStart w:id="9" w:name="_Toc37806032"/>
+      <w:bookmarkStart w:id="10" w:name="_Toc45778065"/>
       <w:r>
         <w:rPr>
           <w:rFonts w:ascii="Arial" w:hAnsi="Arial" w:cs="Arial"/>
@@ -4673,8 +4697,8 @@
         </w:rPr>
         <w:t xml:space="preserve"> Planteamiento de estrategias y ventajas competitivas.</w:t>
       </w:r>
-      <w:bookmarkEnd w:id="8"/>
       <w:bookmarkEnd w:id="9"/>
+      <w:bookmarkEnd w:id="10"/>
     </w:p>
     <w:p>
       <w:pPr>
@@ -4694,7 +4718,21 @@
         <w:rPr>
           <w:rFonts w:ascii="Arial" w:hAnsi="Arial" w:cs="Arial"/>
         </w:rPr>
-        <w:t>con relación a empresas de tecnologías es que en Soluciones Tecnológicas Bach se tiene un trabajo a la vanguardia y con las más actuales tecnologías, respetando los derechos de autor y ofreciendo dominios alojados en servidores web junto con certificados ssl actuales, además de contar con rentas accesibles para cada usuario y empresa.</w:t>
+        <w:t xml:space="preserve">con relación a empresas de tecnologías es que en Soluciones Tecnológicas Bach se tiene un trabajo a la vanguardia y con las más actuales tecnologías, respetando los derechos de autor y ofreciendo dominios alojados en servidores web junto con certificados </w:t>
+      </w:r>
+      <w:proofErr w:type="spellStart"/>
+      <w:r>
+        <w:rPr>
+          <w:rFonts w:ascii="Arial" w:hAnsi="Arial" w:cs="Arial"/>
+        </w:rPr>
+        <w:t>ssl</w:t>
+      </w:r>
+      <w:proofErr w:type="spellEnd"/>
+      <w:r>
+        <w:rPr>
+          <w:rFonts w:ascii="Arial" w:hAnsi="Arial" w:cs="Arial"/>
+        </w:rPr>
+        <w:t xml:space="preserve"> actuales, además de contar con rentas accesibles para cada usuario y empresa.</w:t>
       </w:r>
     </w:p>
     <w:p>
@@ -4946,14 +4984,14 @@
           <w:rFonts w:ascii="Arial" w:hAnsi="Arial" w:cs="Arial"/>
         </w:rPr>
       </w:pPr>
-      <w:bookmarkStart w:id="10" w:name="_Hlk37808013"/>
+      <w:bookmarkStart w:id="11" w:name="_Hlk37808013"/>
       <w:r>
         <w:rPr>
           <w:rFonts w:ascii="Arial" w:hAnsi="Arial" w:cs="Arial"/>
         </w:rPr>
         <w:t>Mapa 1: Ciudad Victoria y sus colonias</w:t>
       </w:r>
-      <w:bookmarkEnd w:id="10"/>
+      <w:bookmarkEnd w:id="11"/>
     </w:p>
     <w:p>
       <w:pPr>
@@ -4966,8 +5004,30 @@
         <w:rPr>
           <w:rFonts w:ascii="Arial" w:hAnsi="Arial" w:cs="Arial"/>
         </w:rPr>
-        <w:t>Fuente: México Google satellite maps</w:t>
-      </w:r>
+        <w:t xml:space="preserve">Fuente: México Google </w:t>
+      </w:r>
+      <w:proofErr w:type="spellStart"/>
+      <w:r>
+        <w:rPr>
+          <w:rFonts w:ascii="Arial" w:hAnsi="Arial" w:cs="Arial"/>
+        </w:rPr>
+        <w:t>satellite</w:t>
+      </w:r>
+      <w:proofErr w:type="spellEnd"/>
+      <w:r>
+        <w:rPr>
+          <w:rFonts w:ascii="Arial" w:hAnsi="Arial" w:cs="Arial"/>
+        </w:rPr>
+        <w:t xml:space="preserve"> </w:t>
+      </w:r>
+      <w:proofErr w:type="spellStart"/>
+      <w:r>
+        <w:rPr>
+          <w:rFonts w:ascii="Arial" w:hAnsi="Arial" w:cs="Arial"/>
+        </w:rPr>
+        <w:t>maps</w:t>
+      </w:r>
+      <w:proofErr w:type="spellEnd"/>
     </w:p>
     <w:p>
       <w:pPr>
@@ -5014,7 +5074,7 @@
           <w:szCs w:val="22"/>
         </w:rPr>
       </w:pPr>
-      <w:bookmarkStart w:id="11" w:name="_Toc45778066"/>
+      <w:bookmarkStart w:id="12" w:name="_Toc45778066"/>
       <w:r>
         <w:rPr>
           <w:rFonts w:ascii="Arial" w:hAnsi="Arial" w:cs="Arial"/>
@@ -5026,7 +5086,7 @@
         <w:lastRenderedPageBreak/>
         <w:t>1.6 Determinación del Modelo de Desarrollo de Negocio.</w:t>
       </w:r>
-      <w:bookmarkEnd w:id="11"/>
+      <w:bookmarkEnd w:id="12"/>
     </w:p>
     <w:p>
       <w:pPr>
@@ -5174,8 +5234,19 @@
                 <w:szCs w:val="18"/>
                 <w:lang w:val="en-US"/>
               </w:rPr>
-              <w:t>-DigitalOcean</w:t>
-            </w:r>
+              <w:t>-</w:t>
+            </w:r>
+            <w:proofErr w:type="spellStart"/>
+            <w:r>
+              <w:rPr>
+                <w:rFonts w:ascii="Arial" w:hAnsi="Arial" w:cs="Arial"/>
+                <w:sz w:val="18"/>
+                <w:szCs w:val="18"/>
+                <w:lang w:val="en-US"/>
+              </w:rPr>
+              <w:t>DigitalOcean</w:t>
+            </w:r>
+            <w:proofErr w:type="spellEnd"/>
           </w:p>
           <w:p>
             <w:pPr>
@@ -5967,8 +6038,18 @@
                 <w:sz w:val="18"/>
                 <w:szCs w:val="18"/>
               </w:rPr>
-              <w:t>- Alojamiento de certificado ssl</w:t>
-            </w:r>
+              <w:t xml:space="preserve">- Alojamiento de certificado </w:t>
+            </w:r>
+            <w:proofErr w:type="spellStart"/>
+            <w:r>
+              <w:rPr>
+                <w:rFonts w:ascii="Arial" w:hAnsi="Arial" w:cs="Arial"/>
+                <w:sz w:val="18"/>
+                <w:szCs w:val="18"/>
+              </w:rPr>
+              <w:t>ssl</w:t>
+            </w:r>
+            <w:proofErr w:type="spellEnd"/>
             <w:r>
               <w:rPr>
                 <w:rFonts w:ascii="Arial" w:hAnsi="Arial" w:cs="Arial"/>
@@ -6093,7 +6174,7 @@
           <w:bCs/>
         </w:rPr>
       </w:pPr>
-      <w:bookmarkStart w:id="12" w:name="_Hlk37808029"/>
+      <w:bookmarkStart w:id="13" w:name="_Hlk37808029"/>
       <w:r>
         <w:rPr>
           <w:rFonts w:ascii="Arial" w:hAnsi="Arial" w:cs="Arial"/>
@@ -6116,7 +6197,7 @@
         <w:t>: Modelo de negocios Soluciones Tecnológicas Bach</w:t>
       </w:r>
     </w:p>
-    <w:bookmarkEnd w:id="12"/>
+    <w:bookmarkEnd w:id="13"/>
     <w:p>
       <w:pPr>
         <w:jc w:val="both"/>
@@ -6262,7 +6343,7 @@
           <w:szCs w:val="22"/>
         </w:rPr>
       </w:pPr>
-      <w:bookmarkStart w:id="13" w:name="_Toc45778067"/>
+      <w:bookmarkStart w:id="14" w:name="_Toc45778067"/>
       <w:r>
         <w:rPr>
           <w:rFonts w:ascii="Arial" w:hAnsi="Arial" w:cs="Arial"/>
@@ -6284,7 +6365,7 @@
         </w:rPr>
         <w:t>PLAN DE MERCADEO</w:t>
       </w:r>
-      <w:bookmarkEnd w:id="13"/>
+      <w:bookmarkEnd w:id="14"/>
     </w:p>
     <w:p>
       <w:pPr>
@@ -6308,8 +6389,8 @@
           <w:szCs w:val="22"/>
         </w:rPr>
       </w:pPr>
-      <w:bookmarkStart w:id="14" w:name="_Toc37806035"/>
-      <w:bookmarkStart w:id="15" w:name="_Toc45778068"/>
+      <w:bookmarkStart w:id="15" w:name="_Toc37806035"/>
+      <w:bookmarkStart w:id="16" w:name="_Toc45778068"/>
       <w:r>
         <w:rPr>
           <w:rFonts w:ascii="Arial" w:hAnsi="Arial" w:cs="Arial"/>
@@ -6321,8 +6402,8 @@
         </w:rPr>
         <w:t>2.1 Determinación del perfil del cliente y el mercado potencial</w:t>
       </w:r>
-      <w:bookmarkEnd w:id="14"/>
       <w:bookmarkEnd w:id="15"/>
+      <w:bookmarkEnd w:id="16"/>
     </w:p>
     <w:p>
       <w:pPr>
@@ -6380,7 +6461,7 @@
           <w:szCs w:val="22"/>
         </w:rPr>
       </w:pPr>
-      <w:bookmarkStart w:id="16" w:name="_Toc45778069"/>
+      <w:bookmarkStart w:id="17" w:name="_Toc45778069"/>
       <w:r>
         <w:rPr>
           <w:rFonts w:ascii="Arial" w:hAnsi="Arial" w:cs="Arial"/>
@@ -6391,7 +6472,7 @@
         </w:rPr>
         <w:t>2.2 Situación actual.</w:t>
       </w:r>
-      <w:bookmarkEnd w:id="16"/>
+      <w:bookmarkEnd w:id="17"/>
     </w:p>
     <w:p/>
     <w:p>
@@ -6445,8 +6526,8 @@
           <w:szCs w:val="22"/>
         </w:rPr>
       </w:pPr>
-      <w:bookmarkStart w:id="17" w:name="_Toc37806030"/>
       <w:bookmarkStart w:id="18" w:name="_Toc45778070"/>
+      <w:bookmarkStart w:id="19" w:name="_Toc37806030"/>
       <w:r>
         <w:rPr>
           <w:rFonts w:ascii="Arial" w:hAnsi="Arial" w:cs="Arial"/>
@@ -6494,7 +6575,7 @@
           <w:szCs w:val="22"/>
         </w:rPr>
       </w:pPr>
-      <w:bookmarkStart w:id="19" w:name="_Toc45778071"/>
+      <w:bookmarkStart w:id="20" w:name="_Toc45778071"/>
       <w:r>
         <w:rPr>
           <w:rFonts w:ascii="Arial" w:hAnsi="Arial" w:cs="Arial"/>
@@ -6506,8 +6587,8 @@
         </w:rPr>
         <w:t>Determinación de las fuerzas y debilidades (internas) y de las amenazas y oportunidades (externas).</w:t>
       </w:r>
-      <w:bookmarkEnd w:id="17"/>
       <w:bookmarkEnd w:id="19"/>
+      <w:bookmarkEnd w:id="20"/>
     </w:p>
     <w:p>
       <w:pPr>
@@ -7224,7 +7305,25 @@
                 <w:sz w:val="16"/>
                 <w:szCs w:val="16"/>
               </w:rPr>
-              <w:t>1.- El buling y las difamaciones en redes sociales.</w:t>
+              <w:t xml:space="preserve">1.- El </w:t>
+            </w:r>
+            <w:proofErr w:type="spellStart"/>
+            <w:r>
+              <w:rPr>
+                <w:rFonts w:ascii="Arial" w:hAnsi="Arial" w:cs="Arial"/>
+                <w:sz w:val="16"/>
+                <w:szCs w:val="16"/>
+              </w:rPr>
+              <w:t>buling</w:t>
+            </w:r>
+            <w:proofErr w:type="spellEnd"/>
+            <w:r>
+              <w:rPr>
+                <w:rFonts w:ascii="Arial" w:hAnsi="Arial" w:cs="Arial"/>
+                <w:sz w:val="16"/>
+                <w:szCs w:val="16"/>
+              </w:rPr>
+              <w:t xml:space="preserve"> y las difamaciones en redes sociales.</w:t>
             </w:r>
           </w:p>
           <w:p>
@@ -7538,8 +7637,8 @@
           <w:szCs w:val="22"/>
         </w:rPr>
       </w:pPr>
-      <w:bookmarkStart w:id="20" w:name="_Toc37806031"/>
       <w:bookmarkStart w:id="21" w:name="_Toc45778072"/>
+      <w:bookmarkStart w:id="22" w:name="_Toc37806031"/>
       <w:r>
         <w:rPr>
           <w:rFonts w:ascii="Arial" w:hAnsi="Arial" w:cs="Arial"/>
@@ -7684,7 +7783,7 @@
           <w:shd w:val="clear" w:color="auto" w:fill="FFFFFF"/>
         </w:rPr>
       </w:pPr>
-      <w:bookmarkStart w:id="22" w:name="_Toc45778073"/>
+      <w:bookmarkStart w:id="23" w:name="_Toc45778073"/>
       <w:r>
         <w:rPr>
           <w:rFonts w:ascii="Arial" w:hAnsi="Arial" w:cs="Arial"/>
@@ -7696,7 +7795,7 @@
         </w:rPr>
         <w:t>2.4.1 FACTORES POLÍTICOS.</w:t>
       </w:r>
-      <w:bookmarkEnd w:id="22"/>
+      <w:bookmarkEnd w:id="23"/>
     </w:p>
     <w:p>
       <w:pPr>
@@ -7803,8 +7902,9 @@
           <w:color w:val="2F2F2F"/>
           <w:shd w:val="clear" w:color="auto" w:fill="FFFFFF"/>
         </w:rPr>
-        <w:t xml:space="preserve">Se reforman el artículo 10; la fracción III del artículo 16; el artículo 17; el inciso c) de la fracción II del artículo 27; el párrafo primero y las fracciones I, II y III del artículo 118; el artículo 130; la fracción III del artículo 131; el párrafo primero del artículo 132; las fracciones I, II y III del artículo 145; la fracción VIII del artículo 148; se modifica la denominación del Capítulo I del Título XI para quedar como "Del Procedimiento ante Autoridades Jurisdiccionales"; el primer párrafo del artículo 213; el artículo 214; el primer párrafo del artículo 215; la fracción III del artículo 218; la fracción I y II y el párrafo segundo del artículo 230; las fracciones I y III del artículo 231; el artículo 236; se adicionan un inciso d) al artículo 27; una fracción V al artículo 106; un Capítulo V denominado "De las Medidas Tecnológicas de Protección, la Información sobre la Gestión de Derechos y los Proveedores de Servicios de Internet", al Título IV, que comprende los artículos 114 Bis, 114 Ter, 114 Quáter, 114 Quinquies, 114 Sexies, 114 Septies y 114 Octies; las fracciones IV, V y VI al artículo 118; las fracciones VI y VII al artículo 131; una fracción IV al artículo 145; un párrafo segundo a la fracción VIII del artículo 148; una fracción VI al artículo 209; un párrafo tercero </w:t>
-      </w:r>
+        <w:t xml:space="preserve">Se reforman el artículo 10; la fracción III del artículo 16; el artículo 17; el inciso c) de la fracción II del artículo 27; el párrafo primero y las fracciones I, II y III del artículo 118; el artículo 130; la fracción III del artículo 131; el párrafo primero del artículo 132; las fracciones I, II y III del artículo 145; la fracción VIII del artículo 148; se modifica la denominación del Capítulo I del Título XI para quedar como "Del Procedimiento ante Autoridades Jurisdiccionales"; el primer párrafo del artículo 213; el artículo 214; el primer párrafo del artículo 215; la fracción III del artículo 218; la fracción I y II y el párrafo segundo del artículo 230; las fracciones I y III del artículo 231; el artículo 236; se adicionan un inciso d) al artículo 27; una fracción V al artículo 106; un Capítulo V denominado "De las Medidas Tecnológicas de Protección, la Información sobre la Gestión de Derechos y los Proveedores de Servicios de Internet", al Título IV, que comprende los artículos 114 Bis, 114 Ter, 114 </w:t>
+      </w:r>
+      <w:proofErr w:type="spellStart"/>
       <w:r>
         <w:rPr>
           <w:rFonts w:ascii="Arial" w:hAnsi="Arial" w:cs="Arial"/>
@@ -7812,8 +7912,167 @@
           <w:color w:val="2F2F2F"/>
           <w:shd w:val="clear" w:color="auto" w:fill="FFFFFF"/>
         </w:rPr>
+        <w:t>Quáter</w:t>
+      </w:r>
+      <w:proofErr w:type="spellEnd"/>
+      <w:r>
+        <w:rPr>
+          <w:rFonts w:ascii="Arial" w:hAnsi="Arial" w:cs="Arial"/>
+          <w:bCs/>
+          <w:color w:val="2F2F2F"/>
+          <w:shd w:val="clear" w:color="auto" w:fill="FFFFFF"/>
+        </w:rPr>
+        <w:t xml:space="preserve">, 114 </w:t>
+      </w:r>
+      <w:proofErr w:type="spellStart"/>
+      <w:r>
+        <w:rPr>
+          <w:rFonts w:ascii="Arial" w:hAnsi="Arial" w:cs="Arial"/>
+          <w:bCs/>
+          <w:color w:val="2F2F2F"/>
+          <w:shd w:val="clear" w:color="auto" w:fill="FFFFFF"/>
+        </w:rPr>
+        <w:t>Quinquies</w:t>
+      </w:r>
+      <w:proofErr w:type="spellEnd"/>
+      <w:r>
+        <w:rPr>
+          <w:rFonts w:ascii="Arial" w:hAnsi="Arial" w:cs="Arial"/>
+          <w:bCs/>
+          <w:color w:val="2F2F2F"/>
+          <w:shd w:val="clear" w:color="auto" w:fill="FFFFFF"/>
+        </w:rPr>
+        <w:t xml:space="preserve">, 114 </w:t>
+      </w:r>
+      <w:proofErr w:type="spellStart"/>
+      <w:r>
+        <w:rPr>
+          <w:rFonts w:ascii="Arial" w:hAnsi="Arial" w:cs="Arial"/>
+          <w:bCs/>
+          <w:color w:val="2F2F2F"/>
+          <w:shd w:val="clear" w:color="auto" w:fill="FFFFFF"/>
+        </w:rPr>
+        <w:t>Sexies</w:t>
+      </w:r>
+      <w:proofErr w:type="spellEnd"/>
+      <w:r>
+        <w:rPr>
+          <w:rFonts w:ascii="Arial" w:hAnsi="Arial" w:cs="Arial"/>
+          <w:bCs/>
+          <w:color w:val="2F2F2F"/>
+          <w:shd w:val="clear" w:color="auto" w:fill="FFFFFF"/>
+        </w:rPr>
+        <w:t xml:space="preserve">, 114 </w:t>
+      </w:r>
+      <w:proofErr w:type="spellStart"/>
+      <w:r>
+        <w:rPr>
+          <w:rFonts w:ascii="Arial" w:hAnsi="Arial" w:cs="Arial"/>
+          <w:bCs/>
+          <w:color w:val="2F2F2F"/>
+          <w:shd w:val="clear" w:color="auto" w:fill="FFFFFF"/>
+        </w:rPr>
+        <w:t>Septies</w:t>
+      </w:r>
+      <w:proofErr w:type="spellEnd"/>
+      <w:r>
+        <w:rPr>
+          <w:rFonts w:ascii="Arial" w:hAnsi="Arial" w:cs="Arial"/>
+          <w:bCs/>
+          <w:color w:val="2F2F2F"/>
+          <w:shd w:val="clear" w:color="auto" w:fill="FFFFFF"/>
+        </w:rPr>
+        <w:t xml:space="preserve"> y 114 </w:t>
+      </w:r>
+      <w:proofErr w:type="spellStart"/>
+      <w:r>
+        <w:rPr>
+          <w:rFonts w:ascii="Arial" w:hAnsi="Arial" w:cs="Arial"/>
+          <w:bCs/>
+          <w:color w:val="2F2F2F"/>
+          <w:shd w:val="clear" w:color="auto" w:fill="FFFFFF"/>
+        </w:rPr>
+        <w:t>Octies</w:t>
+      </w:r>
+      <w:proofErr w:type="spellEnd"/>
+      <w:r>
+        <w:rPr>
+          <w:rFonts w:ascii="Arial" w:hAnsi="Arial" w:cs="Arial"/>
+          <w:bCs/>
+          <w:color w:val="2F2F2F"/>
+          <w:shd w:val="clear" w:color="auto" w:fill="FFFFFF"/>
+        </w:rPr>
+        <w:t xml:space="preserve">; las fracciones IV, V y VI al artículo 118; las fracciones VI y VII al artículo 131; una fracción IV al artículo 145; un párrafo segundo a la fracción VIII del artículo 148; una fracción VI al artículo 209; un párrafo tercero </w:t>
+      </w:r>
+      <w:r>
+        <w:rPr>
+          <w:rFonts w:ascii="Arial" w:hAnsi="Arial" w:cs="Arial"/>
+          <w:bCs/>
+          <w:color w:val="2F2F2F"/>
+          <w:shd w:val="clear" w:color="auto" w:fill="FFFFFF"/>
+        </w:rPr>
         <w:lastRenderedPageBreak/>
-        <w:t>al artículo 230 y los artículos 232 Bis, 232 Ter, 232 Quáter; 232 Quinquies y 232 Sexies, de la Ley Federal del Derecho de Autor</w:t>
+        <w:t xml:space="preserve">al artículo 230 y los artículos 232 Bis, 232 Ter, 232 </w:t>
+      </w:r>
+      <w:proofErr w:type="spellStart"/>
+      <w:r>
+        <w:rPr>
+          <w:rFonts w:ascii="Arial" w:hAnsi="Arial" w:cs="Arial"/>
+          <w:bCs/>
+          <w:color w:val="2F2F2F"/>
+          <w:shd w:val="clear" w:color="auto" w:fill="FFFFFF"/>
+        </w:rPr>
+        <w:t>Quáter</w:t>
+      </w:r>
+      <w:proofErr w:type="spellEnd"/>
+      <w:r>
+        <w:rPr>
+          <w:rFonts w:ascii="Arial" w:hAnsi="Arial" w:cs="Arial"/>
+          <w:bCs/>
+          <w:color w:val="2F2F2F"/>
+          <w:shd w:val="clear" w:color="auto" w:fill="FFFFFF"/>
+        </w:rPr>
+        <w:t xml:space="preserve">; 232 </w:t>
+      </w:r>
+      <w:proofErr w:type="spellStart"/>
+      <w:r>
+        <w:rPr>
+          <w:rFonts w:ascii="Arial" w:hAnsi="Arial" w:cs="Arial"/>
+          <w:bCs/>
+          <w:color w:val="2F2F2F"/>
+          <w:shd w:val="clear" w:color="auto" w:fill="FFFFFF"/>
+        </w:rPr>
+        <w:t>Quinquies</w:t>
+      </w:r>
+      <w:proofErr w:type="spellEnd"/>
+      <w:r>
+        <w:rPr>
+          <w:rFonts w:ascii="Arial" w:hAnsi="Arial" w:cs="Arial"/>
+          <w:bCs/>
+          <w:color w:val="2F2F2F"/>
+          <w:shd w:val="clear" w:color="auto" w:fill="FFFFFF"/>
+        </w:rPr>
+        <w:t xml:space="preserve"> y 232 </w:t>
+      </w:r>
+      <w:proofErr w:type="spellStart"/>
+      <w:r>
+        <w:rPr>
+          <w:rFonts w:ascii="Arial" w:hAnsi="Arial" w:cs="Arial"/>
+          <w:bCs/>
+          <w:color w:val="2F2F2F"/>
+          <w:shd w:val="clear" w:color="auto" w:fill="FFFFFF"/>
+        </w:rPr>
+        <w:t>Sexies</w:t>
+      </w:r>
+      <w:proofErr w:type="spellEnd"/>
+      <w:r>
+        <w:rPr>
+          <w:rFonts w:ascii="Arial" w:hAnsi="Arial" w:cs="Arial"/>
+          <w:bCs/>
+          <w:color w:val="2F2F2F"/>
+          <w:shd w:val="clear" w:color="auto" w:fill="FFFFFF"/>
+        </w:rPr>
+        <w:t>, de la Ley Federal del Derecho de Autor</w:t>
       </w:r>
       <w:r>
         <w:rPr>
@@ -8019,7 +8278,7 @@
           <w:shd w:val="clear" w:color="auto" w:fill="FFFFFF"/>
         </w:rPr>
       </w:pPr>
-      <w:bookmarkStart w:id="23" w:name="_Toc45778074"/>
+      <w:bookmarkStart w:id="24" w:name="_Toc45778074"/>
       <w:r>
         <w:rPr>
           <w:rFonts w:ascii="Arial" w:hAnsi="Arial" w:cs="Arial"/>
@@ -8042,7 +8301,7 @@
         </w:rPr>
         <w:t>.</w:t>
       </w:r>
-      <w:bookmarkEnd w:id="23"/>
+      <w:bookmarkEnd w:id="24"/>
       <w:r>
         <w:rPr>
           <w:rFonts w:ascii="Arial" w:hAnsi="Arial" w:cs="Arial"/>
@@ -8298,7 +8557,7 @@
           <w:shd w:val="clear" w:color="auto" w:fill="FFFFFF"/>
         </w:rPr>
       </w:pPr>
-      <w:bookmarkStart w:id="24" w:name="_Toc45778075"/>
+      <w:bookmarkStart w:id="25" w:name="_Toc45778075"/>
       <w:r>
         <w:rPr>
           <w:rFonts w:ascii="Arial" w:hAnsi="Arial" w:cs="Arial"/>
@@ -8311,7 +8570,7 @@
         <w:lastRenderedPageBreak/>
         <w:t>2.4.3 FACTORES SOCIALES.</w:t>
       </w:r>
-      <w:bookmarkEnd w:id="24"/>
+      <w:bookmarkEnd w:id="25"/>
       <w:r>
         <w:rPr>
           <w:rFonts w:ascii="Arial" w:hAnsi="Arial" w:cs="Arial"/>
@@ -8406,7 +8665,7 @@
           <w:shd w:val="clear" w:color="auto" w:fill="FFFFFF"/>
         </w:rPr>
       </w:pPr>
-      <w:bookmarkStart w:id="25" w:name="_Toc45778076"/>
+      <w:bookmarkStart w:id="26" w:name="_Toc45778076"/>
       <w:r>
         <w:rPr>
           <w:rFonts w:ascii="Arial" w:hAnsi="Arial" w:cs="Arial"/>
@@ -8418,7 +8677,7 @@
         </w:rPr>
         <w:t>2.4.4 FACTORES TECNOLÓGICOS.</w:t>
       </w:r>
-      <w:bookmarkEnd w:id="25"/>
+      <w:bookmarkEnd w:id="26"/>
       <w:r>
         <w:rPr>
           <w:rFonts w:ascii="Arial" w:hAnsi="Arial" w:cs="Arial"/>
@@ -8778,7 +9037,7 @@
           <w:shd w:val="clear" w:color="auto" w:fill="FFFFFF"/>
         </w:rPr>
       </w:pPr>
-      <w:bookmarkStart w:id="26" w:name="_Toc45778077"/>
+      <w:bookmarkStart w:id="27" w:name="_Toc45778077"/>
       <w:r>
         <w:rPr>
           <w:rFonts w:ascii="Arial" w:hAnsi="Arial" w:cs="Arial"/>
@@ -8813,7 +9072,7 @@
         </w:rPr>
         <w:t>.</w:t>
       </w:r>
-      <w:bookmarkEnd w:id="26"/>
+      <w:bookmarkEnd w:id="27"/>
       <w:r>
         <w:rPr>
           <w:rFonts w:ascii="Arial" w:hAnsi="Arial" w:cs="Arial"/>
@@ -9082,7 +9341,7 @@
           <w:shd w:val="clear" w:color="auto" w:fill="FFFFFF"/>
         </w:rPr>
       </w:pPr>
-      <w:bookmarkStart w:id="27" w:name="_Toc45778078"/>
+      <w:bookmarkStart w:id="28" w:name="_Toc45778078"/>
       <w:r>
         <w:rPr>
           <w:rFonts w:ascii="Arial" w:hAnsi="Arial" w:cs="Arial"/>
@@ -9095,7 +9354,7 @@
         <w:lastRenderedPageBreak/>
         <w:t>2.6 Análisis de competencia.</w:t>
       </w:r>
-      <w:bookmarkEnd w:id="27"/>
+      <w:bookmarkEnd w:id="28"/>
     </w:p>
     <w:p>
       <w:pPr>
@@ -9260,8 +9519,19 @@
                 <w:szCs w:val="18"/>
                 <w:shd w:val="clear" w:color="auto" w:fill="FFFFFF"/>
               </w:rPr>
-              <w:t>Tecnología Lumamedia</w:t>
-            </w:r>
+              <w:t xml:space="preserve">Tecnología </w:t>
+            </w:r>
+            <w:proofErr w:type="spellStart"/>
+            <w:r>
+              <w:rPr>
+                <w:rFonts w:ascii="Arial" w:hAnsi="Arial" w:cs="Arial"/>
+                <w:sz w:val="18"/>
+                <w:szCs w:val="18"/>
+                <w:shd w:val="clear" w:color="auto" w:fill="FFFFFF"/>
+              </w:rPr>
+              <w:t>Lumamedia</w:t>
+            </w:r>
+            <w:proofErr w:type="spellEnd"/>
           </w:p>
         </w:tc>
         <w:tc>
@@ -9430,7 +9700,29 @@
                 <w:szCs w:val="18"/>
                 <w:shd w:val="clear" w:color="auto" w:fill="FFFFFF"/>
               </w:rPr>
-              <w:t>uso de frameworks de última generación para crear soluciones informáticas a la medida.</w:t>
+              <w:t xml:space="preserve">uso de </w:t>
+            </w:r>
+            <w:proofErr w:type="spellStart"/>
+            <w:r>
+              <w:rPr>
+                <w:rFonts w:ascii="Arial" w:hAnsi="Arial" w:cs="Arial"/>
+                <w:color w:val="050505"/>
+                <w:sz w:val="18"/>
+                <w:szCs w:val="18"/>
+                <w:shd w:val="clear" w:color="auto" w:fill="FFFFFF"/>
+              </w:rPr>
+              <w:t>frameworks</w:t>
+            </w:r>
+            <w:proofErr w:type="spellEnd"/>
+            <w:r>
+              <w:rPr>
+                <w:rFonts w:ascii="Arial" w:hAnsi="Arial" w:cs="Arial"/>
+                <w:color w:val="050505"/>
+                <w:sz w:val="18"/>
+                <w:szCs w:val="18"/>
+                <w:shd w:val="clear" w:color="auto" w:fill="FFFFFF"/>
+              </w:rPr>
+              <w:t xml:space="preserve"> de última generación para crear soluciones informáticas a la medida.</w:t>
             </w:r>
           </w:p>
         </w:tc>
@@ -9456,7 +9748,51 @@
                 <w:szCs w:val="18"/>
                 <w:shd w:val="clear" w:color="auto" w:fill="FFFFFF"/>
               </w:rPr>
-              <w:t xml:space="preserve">Sonora #320, entre Manuel Gonzalez y, Emiliano P. Nafarrete, Norberto Treviño Zapata, 87020 Cd Victoria, </w:t>
+              <w:t xml:space="preserve">Sonora #320, entre Manuel </w:t>
+            </w:r>
+            <w:proofErr w:type="spellStart"/>
+            <w:r>
+              <w:rPr>
+                <w:rFonts w:ascii="Arial" w:hAnsi="Arial" w:cs="Arial"/>
+                <w:color w:val="222222"/>
+                <w:sz w:val="18"/>
+                <w:szCs w:val="18"/>
+                <w:shd w:val="clear" w:color="auto" w:fill="FFFFFF"/>
+              </w:rPr>
+              <w:t>Gonzalez</w:t>
+            </w:r>
+            <w:proofErr w:type="spellEnd"/>
+            <w:r>
+              <w:rPr>
+                <w:rFonts w:ascii="Arial" w:hAnsi="Arial" w:cs="Arial"/>
+                <w:color w:val="222222"/>
+                <w:sz w:val="18"/>
+                <w:szCs w:val="18"/>
+                <w:shd w:val="clear" w:color="auto" w:fill="FFFFFF"/>
+              </w:rPr>
+              <w:t xml:space="preserve"> y, Emiliano P. </w:t>
+            </w:r>
+            <w:proofErr w:type="spellStart"/>
+            <w:r>
+              <w:rPr>
+                <w:rFonts w:ascii="Arial" w:hAnsi="Arial" w:cs="Arial"/>
+                <w:color w:val="222222"/>
+                <w:sz w:val="18"/>
+                <w:szCs w:val="18"/>
+                <w:shd w:val="clear" w:color="auto" w:fill="FFFFFF"/>
+              </w:rPr>
+              <w:t>Nafarrete</w:t>
+            </w:r>
+            <w:proofErr w:type="spellEnd"/>
+            <w:r>
+              <w:rPr>
+                <w:rFonts w:ascii="Arial" w:hAnsi="Arial" w:cs="Arial"/>
+                <w:color w:val="222222"/>
+                <w:sz w:val="18"/>
+                <w:szCs w:val="18"/>
+                <w:shd w:val="clear" w:color="auto" w:fill="FFFFFF"/>
+              </w:rPr>
+              <w:t xml:space="preserve">, Norberto Treviño Zapata, 87020 Cd Victoria, </w:t>
             </w:r>
             <w:r>
               <w:rPr>
@@ -9704,7 +10040,7 @@
           <w:rFonts w:ascii="Arial" w:hAnsi="Arial" w:cs="Arial"/>
         </w:rPr>
       </w:pPr>
-      <w:bookmarkStart w:id="28" w:name="_Hlk37807391"/>
+      <w:bookmarkStart w:id="29" w:name="_Hlk37807391"/>
       <w:r>
         <w:rPr>
           <w:rFonts w:ascii="Arial" w:hAnsi="Arial" w:cs="Arial"/>
@@ -9718,7 +10054,7 @@
         <w:t xml:space="preserve">:  Análisis de la competencia directa </w:t>
       </w:r>
     </w:p>
-    <w:bookmarkEnd w:id="28"/>
+    <w:bookmarkEnd w:id="29"/>
     <w:p>
       <w:pPr>
         <w:autoSpaceDE w:val="0"/>
@@ -9848,7 +10184,7 @@
           <w:szCs w:val="22"/>
         </w:rPr>
       </w:pPr>
-      <w:bookmarkStart w:id="29" w:name="_Toc45778079"/>
+      <w:bookmarkStart w:id="30" w:name="_Toc45778079"/>
       <w:r>
         <w:rPr>
           <w:rFonts w:ascii="Arial" w:hAnsi="Arial" w:cs="Arial"/>
@@ -9861,7 +10197,7 @@
         <w:lastRenderedPageBreak/>
         <w:t xml:space="preserve">2.7 </w:t>
       </w:r>
-      <w:bookmarkStart w:id="30" w:name="_Toc37806039"/>
+      <w:bookmarkStart w:id="31" w:name="_Toc37806039"/>
       <w:r>
         <w:rPr>
           <w:rFonts w:ascii="Arial" w:hAnsi="Arial" w:cs="Arial"/>
@@ -9873,8 +10209,8 @@
         </w:rPr>
         <w:t xml:space="preserve">  Descripción de producto o servicio</w:t>
       </w:r>
-      <w:bookmarkEnd w:id="29"/>
       <w:bookmarkEnd w:id="30"/>
+      <w:bookmarkEnd w:id="31"/>
     </w:p>
     <w:p>
       <w:pPr>
@@ -10493,7 +10829,47 @@
                 <w:szCs w:val="18"/>
                 <w:shd w:val="clear" w:color="auto" w:fill="FFFFFF"/>
               </w:rPr>
-              <w:t>Tiendas personalizadas con framework de calidad, asentamiento en servidor web, uso de dominio web y certificado ssl.</w:t>
+              <w:t xml:space="preserve">Tiendas personalizadas con </w:t>
+            </w:r>
+            <w:proofErr w:type="spellStart"/>
+            <w:r>
+              <w:rPr>
+                <w:rFonts w:ascii="Arial" w:hAnsi="Arial" w:cs="Arial"/>
+                <w:sz w:val="18"/>
+                <w:szCs w:val="18"/>
+                <w:shd w:val="clear" w:color="auto" w:fill="FFFFFF"/>
+              </w:rPr>
+              <w:t>framework</w:t>
+            </w:r>
+            <w:proofErr w:type="spellEnd"/>
+            <w:r>
+              <w:rPr>
+                <w:rFonts w:ascii="Arial" w:hAnsi="Arial" w:cs="Arial"/>
+                <w:sz w:val="18"/>
+                <w:szCs w:val="18"/>
+                <w:shd w:val="clear" w:color="auto" w:fill="FFFFFF"/>
+              </w:rPr>
+              <w:t xml:space="preserve"> de calidad, asentamiento en servidor web, uso de dominio web y certificado </w:t>
+            </w:r>
+            <w:proofErr w:type="spellStart"/>
+            <w:r>
+              <w:rPr>
+                <w:rFonts w:ascii="Arial" w:hAnsi="Arial" w:cs="Arial"/>
+                <w:sz w:val="18"/>
+                <w:szCs w:val="18"/>
+                <w:shd w:val="clear" w:color="auto" w:fill="FFFFFF"/>
+              </w:rPr>
+              <w:t>ssl</w:t>
+            </w:r>
+            <w:proofErr w:type="spellEnd"/>
+            <w:r>
+              <w:rPr>
+                <w:rFonts w:ascii="Arial" w:hAnsi="Arial" w:cs="Arial"/>
+                <w:sz w:val="18"/>
+                <w:szCs w:val="18"/>
+                <w:shd w:val="clear" w:color="auto" w:fill="FFFFFF"/>
+              </w:rPr>
+              <w:t>.</w:t>
             </w:r>
           </w:p>
         </w:tc>
@@ -10626,7 +11002,7 @@
           <w:rFonts w:ascii="Arial" w:hAnsi="Arial" w:cs="Arial"/>
         </w:rPr>
       </w:pPr>
-      <w:bookmarkStart w:id="31" w:name="_Hlk37807421"/>
+      <w:bookmarkStart w:id="32" w:name="_Hlk37807421"/>
       <w:r>
         <w:rPr>
           <w:rFonts w:ascii="Arial" w:hAnsi="Arial" w:cs="Arial"/>
@@ -10640,7 +11016,7 @@
         <w:t>:  Descripción del producto</w:t>
       </w:r>
     </w:p>
-    <w:bookmarkEnd w:id="31"/>
+    <w:bookmarkEnd w:id="32"/>
     <w:p>
       <w:pPr>
         <w:autoSpaceDE w:val="0"/>
@@ -10703,7 +11079,7 @@
           <w:szCs w:val="22"/>
         </w:rPr>
       </w:pPr>
-      <w:bookmarkStart w:id="32" w:name="_Toc45778080"/>
+      <w:bookmarkStart w:id="33" w:name="_Toc45778080"/>
       <w:r>
         <w:rPr>
           <w:rFonts w:ascii="Arial" w:hAnsi="Arial" w:cs="Arial"/>
@@ -10745,7 +11121,7 @@
         </w:rPr>
         <w:t xml:space="preserve"> concentrará sus promociones.</w:t>
       </w:r>
-      <w:bookmarkEnd w:id="32"/>
+      <w:bookmarkEnd w:id="33"/>
     </w:p>
     <w:p/>
     <w:p>
@@ -10815,7 +11191,7 @@
           <w:rFonts w:ascii="Arial" w:hAnsi="Arial" w:cs="Arial"/>
         </w:rPr>
       </w:pPr>
-      <w:bookmarkStart w:id="33" w:name="_Hlk37807591"/>
+      <w:bookmarkStart w:id="34" w:name="_Hlk37807591"/>
       <w:r>
         <w:rPr>
           <w:rFonts w:ascii="Arial" w:hAnsi="Arial" w:cs="Arial"/>
@@ -10828,7 +11204,7 @@
         </w:rPr>
         <w:t xml:space="preserve"> 1: Ubicación geográfica de la empresa </w:t>
       </w:r>
-      <w:bookmarkEnd w:id="33"/>
+      <w:bookmarkEnd w:id="34"/>
     </w:p>
     <w:p>
       <w:pPr>
@@ -10843,8 +11219,16 @@
         <w:rPr>
           <w:rFonts w:ascii="Arial" w:hAnsi="Arial" w:cs="Arial"/>
         </w:rPr>
-        <w:t>Fuente: Obtenido de Google Maps</w:t>
-      </w:r>
+        <w:t xml:space="preserve">Fuente: Obtenido de Google </w:t>
+      </w:r>
+      <w:proofErr w:type="spellStart"/>
+      <w:r>
+        <w:rPr>
+          <w:rFonts w:ascii="Arial" w:hAnsi="Arial" w:cs="Arial"/>
+        </w:rPr>
+        <w:t>Maps</w:t>
+      </w:r>
+      <w:proofErr w:type="spellEnd"/>
       <w:r>
         <w:rPr>
           <w:rFonts w:ascii="Arial" w:hAnsi="Arial" w:cs="Arial"/>
@@ -10876,15 +11260,69 @@
           <w:color w:val="000000" w:themeColor="text1"/>
           <w:spacing w:val="3"/>
         </w:rPr>
-        <w:t xml:space="preserve">ntrará en la plaza Paseo Aventa, con dirección en calle </w:t>
-      </w:r>
+        <w:t xml:space="preserve">ntrará en la plaza Paseo </w:t>
+      </w:r>
+      <w:proofErr w:type="spellStart"/>
       <w:r>
         <w:rPr>
           <w:rFonts w:ascii="Arial" w:hAnsi="Arial" w:cs="Arial"/>
           <w:color w:val="000000" w:themeColor="text1"/>
           <w:spacing w:val="3"/>
         </w:rPr>
-        <w:t>Jesús Elías Piña 525 Infonavit Adelitas 87020 Ciudad Victoria</w:t>
+        <w:t>Aventa</w:t>
+      </w:r>
+      <w:proofErr w:type="spellEnd"/>
+      <w:r>
+        <w:rPr>
+          <w:rFonts w:ascii="Arial" w:hAnsi="Arial" w:cs="Arial"/>
+          <w:color w:val="000000" w:themeColor="text1"/>
+          <w:spacing w:val="3"/>
+        </w:rPr>
+        <w:t xml:space="preserve">, con dirección en calle </w:t>
+      </w:r>
+      <w:r>
+        <w:rPr>
+          <w:rFonts w:ascii="Arial" w:hAnsi="Arial" w:cs="Arial"/>
+          <w:color w:val="000000" w:themeColor="text1"/>
+          <w:spacing w:val="3"/>
+        </w:rPr>
+        <w:t xml:space="preserve">Jesús Elías Piña 525 </w:t>
+      </w:r>
+      <w:proofErr w:type="spellStart"/>
+      <w:r>
+        <w:rPr>
+          <w:rFonts w:ascii="Arial" w:hAnsi="Arial" w:cs="Arial"/>
+          <w:color w:val="000000" w:themeColor="text1"/>
+          <w:spacing w:val="3"/>
+        </w:rPr>
+        <w:t>Infonavit</w:t>
+      </w:r>
+      <w:proofErr w:type="spellEnd"/>
+      <w:r>
+        <w:rPr>
+          <w:rFonts w:ascii="Arial" w:hAnsi="Arial" w:cs="Arial"/>
+          <w:color w:val="000000" w:themeColor="text1"/>
+          <w:spacing w:val="3"/>
+        </w:rPr>
+        <w:t xml:space="preserve"> </w:t>
+      </w:r>
+      <w:proofErr w:type="spellStart"/>
+      <w:r>
+        <w:rPr>
+          <w:rFonts w:ascii="Arial" w:hAnsi="Arial" w:cs="Arial"/>
+          <w:color w:val="000000" w:themeColor="text1"/>
+          <w:spacing w:val="3"/>
+        </w:rPr>
+        <w:t>Adelitas</w:t>
+      </w:r>
+      <w:proofErr w:type="spellEnd"/>
+      <w:r>
+        <w:rPr>
+          <w:rFonts w:ascii="Arial" w:hAnsi="Arial" w:cs="Arial"/>
+          <w:color w:val="000000" w:themeColor="text1"/>
+          <w:spacing w:val="3"/>
+        </w:rPr>
+        <w:t xml:space="preserve"> 87020 Ciudad Victoria</w:t>
       </w:r>
       <w:r>
         <w:rPr>
@@ -10922,7 +11360,7 @@
           <w:szCs w:val="22"/>
         </w:rPr>
       </w:pPr>
-      <w:bookmarkStart w:id="34" w:name="_Toc45778081"/>
+      <w:bookmarkStart w:id="35" w:name="_Toc45778081"/>
       <w:r>
         <w:rPr>
           <w:rFonts w:ascii="Arial" w:hAnsi="Arial" w:cs="Arial"/>
@@ -10945,7 +11383,7 @@
         </w:rPr>
         <w:t>Imagen, publicidad y promoción</w:t>
       </w:r>
-      <w:bookmarkEnd w:id="34"/>
+      <w:bookmarkEnd w:id="35"/>
     </w:p>
     <w:p>
       <w:pPr>
@@ -10960,8 +11398,8 @@
           <w:szCs w:val="22"/>
         </w:rPr>
       </w:pPr>
-      <w:bookmarkStart w:id="35" w:name="_Toc37806046"/>
       <w:bookmarkStart w:id="36" w:name="_Toc45778082"/>
+      <w:bookmarkStart w:id="37" w:name="_Toc37806046"/>
       <w:r>
         <w:rPr>
           <w:rFonts w:ascii="Arial" w:hAnsi="Arial" w:cs="Arial"/>
@@ -11007,7 +11445,7 @@
         </w:rPr>
         <w:t xml:space="preserve"> </w:t>
       </w:r>
-      <w:bookmarkEnd w:id="35"/>
+      <w:bookmarkEnd w:id="37"/>
     </w:p>
     <w:p/>
     <w:p>
@@ -11135,8 +11573,16 @@
         <w:rPr>
           <w:rFonts w:ascii="Arial" w:hAnsi="Arial" w:cs="Arial"/>
         </w:rPr>
-        <w:t>eferencia a los signos que se usan en lenguaje c++</w:t>
-      </w:r>
+        <w:t xml:space="preserve">eferencia a los signos que se usan en lenguaje </w:t>
+      </w:r>
+      <w:proofErr w:type="spellStart"/>
+      <w:r>
+        <w:rPr>
+          <w:rFonts w:ascii="Arial" w:hAnsi="Arial" w:cs="Arial"/>
+        </w:rPr>
+        <w:t>c++</w:t>
+      </w:r>
+      <w:proofErr w:type="spellEnd"/>
       <w:r>
         <w:rPr>
           <w:rFonts w:ascii="Arial" w:hAnsi="Arial" w:cs="Arial"/>
@@ -11184,7 +11630,7 @@
           <w:szCs w:val="22"/>
         </w:rPr>
       </w:pPr>
-      <w:bookmarkStart w:id="37" w:name="_Toc45778083"/>
+      <w:bookmarkStart w:id="38" w:name="_Toc45778083"/>
       <w:r>
         <w:rPr>
           <w:rFonts w:ascii="Arial" w:hAnsi="Arial" w:cs="Arial"/>
@@ -11196,7 +11642,7 @@
         <w:lastRenderedPageBreak/>
         <w:t>2.10 Costos</w:t>
       </w:r>
-      <w:bookmarkEnd w:id="37"/>
+      <w:bookmarkEnd w:id="38"/>
     </w:p>
     <w:p/>
     <w:tbl>
@@ -11564,7 +12010,7 @@
           <w:szCs w:val="22"/>
         </w:rPr>
       </w:pPr>
-      <w:bookmarkStart w:id="38" w:name="_Toc45778084"/>
+      <w:bookmarkStart w:id="39" w:name="_Toc45778084"/>
       <w:r>
         <w:rPr>
           <w:rFonts w:ascii="Arial" w:hAnsi="Arial" w:cs="Arial"/>
@@ -11585,7 +12031,7 @@
         </w:rPr>
         <w:t>PLAN DE OPERACIONES</w:t>
       </w:r>
-      <w:bookmarkEnd w:id="38"/>
+      <w:bookmarkEnd w:id="39"/>
     </w:p>
     <w:p/>
     <w:p>
@@ -11601,8 +12047,8 @@
           <w:szCs w:val="22"/>
         </w:rPr>
       </w:pPr>
-      <w:bookmarkStart w:id="39" w:name="_Toc37806056"/>
-      <w:bookmarkStart w:id="40" w:name="_Toc45778085"/>
+      <w:bookmarkStart w:id="40" w:name="_Toc37806056"/>
+      <w:bookmarkStart w:id="41" w:name="_Toc45778085"/>
       <w:r>
         <w:rPr>
           <w:rFonts w:ascii="Arial" w:hAnsi="Arial" w:cs="Arial"/>
@@ -11614,181 +12060,7 @@
         </w:rPr>
         <w:t>3.1 Definición detallada del producto o servicio</w:t>
       </w:r>
-      <w:bookmarkEnd w:id="39"/>
       <w:bookmarkEnd w:id="40"/>
-    </w:p>
-    <w:p>
-      <w:pPr>
-        <w:spacing w:line="360" w:lineRule="auto"/>
-        <w:jc w:val="both"/>
-        <w:rPr>
-          <w:rFonts w:ascii="Arial" w:hAnsi="Arial" w:cs="Arial"/>
-        </w:rPr>
-      </w:pPr>
-      <w:r>
-        <w:rPr>
-          <w:rFonts w:ascii="Arial" w:hAnsi="Arial" w:cs="Arial"/>
-        </w:rPr>
-        <w:t>Soluciones Tecnológicas Bach es una empresa que brinda servicio de desarrollo en tecnología para empresarios y clientes emprendedores.</w:t>
-      </w:r>
-    </w:p>
-    <w:p>
-      <w:pPr>
-        <w:spacing w:line="360" w:lineRule="auto"/>
-        <w:jc w:val="both"/>
-        <w:rPr>
-          <w:rFonts w:ascii="Arial" w:hAnsi="Arial" w:cs="Arial"/>
-        </w:rPr>
-      </w:pPr>
-      <w:r>
-        <w:rPr>
-          <w:rFonts w:ascii="Arial" w:hAnsi="Arial" w:cs="Arial"/>
-        </w:rPr>
-        <w:t>Contamos con un local para que el cliente pueda identificar el lugar y tenga acceso y atención personalizada, nuestra manera de trabajar es remota ya que podemos seguir trabajando desde el trabajo en casa, pero hemos optado por un local para mayor comodidad de nuestro equipo de trabajo y clientes.</w:t>
-      </w:r>
-    </w:p>
-    <w:p>
-      <w:pPr>
-        <w:spacing w:line="360" w:lineRule="auto"/>
-        <w:jc w:val="both"/>
-        <w:rPr>
-          <w:rFonts w:ascii="Arial" w:hAnsi="Arial" w:cs="Arial"/>
-        </w:rPr>
-      </w:pPr>
-      <w:r>
-        <w:rPr>
-          <w:rFonts w:ascii="Arial" w:hAnsi="Arial" w:cs="Arial"/>
-        </w:rPr>
-        <w:t>Los productos que</w:t>
-      </w:r>
-      <w:r>
-        <w:rPr>
-          <w:rFonts w:ascii="Arial" w:hAnsi="Arial" w:cs="Arial"/>
-        </w:rPr>
-        <w:t xml:space="preserve"> ofrece nuestra empresa </w:t>
-      </w:r>
-      <w:r>
-        <w:rPr>
-          <w:rFonts w:ascii="Arial" w:hAnsi="Arial" w:cs="Arial"/>
-        </w:rPr>
-        <w:t>son:</w:t>
-      </w:r>
-    </w:p>
-    <w:p>
-      <w:pPr>
-        <w:spacing w:line="360" w:lineRule="auto"/>
-        <w:rPr>
-          <w:rFonts w:ascii="Arial" w:hAnsi="Arial" w:cs="Arial"/>
-          <w:b/>
-        </w:rPr>
-      </w:pPr>
-      <w:r>
-        <w:rPr>
-          <w:rFonts w:ascii="Arial" w:hAnsi="Arial" w:cs="Arial"/>
-          <w:b/>
-        </w:rPr>
-        <w:t>Puntos de venta.</w:t>
-      </w:r>
-      <w:r>
-        <w:rPr>
-          <w:rFonts w:ascii="Arial" w:hAnsi="Arial" w:cs="Arial"/>
-          <w:b/>
-        </w:rPr>
-        <w:t xml:space="preserve"> </w:t>
-      </w:r>
-      <w:r>
-        <w:rPr>
-          <w:rFonts w:ascii="Arial" w:hAnsi="Arial" w:cs="Arial"/>
-          <w:b/>
-        </w:rPr>
-        <w:t>Páginas web.</w:t>
-      </w:r>
-      <w:r>
-        <w:rPr>
-          <w:rFonts w:ascii="Arial" w:hAnsi="Arial" w:cs="Arial"/>
-          <w:b/>
-        </w:rPr>
-        <w:t xml:space="preserve"> </w:t>
-      </w:r>
-      <w:r>
-        <w:rPr>
-          <w:rFonts w:ascii="Arial" w:hAnsi="Arial" w:cs="Arial"/>
-          <w:b/>
-        </w:rPr>
-        <w:t>Aplicaciones de escritorio</w:t>
-      </w:r>
-      <w:r>
-        <w:rPr>
-          <w:rFonts w:ascii="Arial" w:hAnsi="Arial" w:cs="Arial"/>
-          <w:b/>
-        </w:rPr>
-        <w:t>.</w:t>
-      </w:r>
-      <w:r>
-        <w:rPr>
-          <w:rFonts w:ascii="Arial" w:hAnsi="Arial" w:cs="Arial"/>
-          <w:b/>
-        </w:rPr>
-        <w:t xml:space="preserve"> </w:t>
-      </w:r>
-      <w:r>
-        <w:rPr>
-          <w:rFonts w:ascii="Arial" w:hAnsi="Arial" w:cs="Arial"/>
-          <w:b/>
-        </w:rPr>
-        <w:t>Aplicaciones web</w:t>
-      </w:r>
-      <w:r>
-        <w:rPr>
-          <w:rFonts w:ascii="Arial" w:hAnsi="Arial" w:cs="Arial"/>
-          <w:b/>
-        </w:rPr>
-        <w:t>.</w:t>
-      </w:r>
-      <w:r>
-        <w:rPr>
-          <w:rFonts w:ascii="Arial" w:hAnsi="Arial" w:cs="Arial"/>
-          <w:b/>
-        </w:rPr>
-        <w:t xml:space="preserve"> </w:t>
-      </w:r>
-      <w:r>
-        <w:rPr>
-          <w:rFonts w:ascii="Arial" w:hAnsi="Arial" w:cs="Arial"/>
-          <w:b/>
-        </w:rPr>
-        <w:t>Aplicaciones móviles</w:t>
-      </w:r>
-      <w:r>
-        <w:rPr>
-          <w:rFonts w:ascii="Arial" w:hAnsi="Arial" w:cs="Arial"/>
-          <w:b/>
-        </w:rPr>
-        <w:t>.</w:t>
-      </w:r>
-    </w:p>
-    <w:p>
-      <w:pPr>
-        <w:pStyle w:val="Ttulo2"/>
-        <w:rPr>
-          <w:rFonts w:ascii="Arial" w:hAnsi="Arial" w:cs="Arial"/>
-          <w:b/>
-          <w:color w:val="000000" w:themeColor="text1"/>
-          <w:sz w:val="22"/>
-          <w:szCs w:val="22"/>
-        </w:rPr>
-      </w:pPr>
-      <w:bookmarkStart w:id="41" w:name="_Toc45778086"/>
-      <w:r>
-        <w:rPr>
-          <w:rFonts w:ascii="Arial" w:hAnsi="Arial" w:cs="Arial"/>
-          <w:b/>
-          <w:color w:val="000000" w:themeColor="text1"/>
-          <w:sz w:val="22"/>
-          <w:szCs w:val="22"/>
-        </w:rPr>
-        <w:t>3.2 Equipo y maquinaria.</w:t>
-      </w:r>
       <w:bookmarkEnd w:id="41"/>
     </w:p>
     <w:p>
@@ -11803,6 +12075,180 @@
         <w:rPr>
           <w:rFonts w:ascii="Arial" w:hAnsi="Arial" w:cs="Arial"/>
         </w:rPr>
+        <w:t>Soluciones Tecnológicas Bach es una empresa que brinda servicio de desarrollo en tecnología para empresarios y clientes emprendedores.</w:t>
+      </w:r>
+    </w:p>
+    <w:p>
+      <w:pPr>
+        <w:spacing w:line="360" w:lineRule="auto"/>
+        <w:jc w:val="both"/>
+        <w:rPr>
+          <w:rFonts w:ascii="Arial" w:hAnsi="Arial" w:cs="Arial"/>
+        </w:rPr>
+      </w:pPr>
+      <w:r>
+        <w:rPr>
+          <w:rFonts w:ascii="Arial" w:hAnsi="Arial" w:cs="Arial"/>
+        </w:rPr>
+        <w:t>Contamos con un local para que el cliente pueda identificar el lugar y tenga acceso y atención personalizada, nuestra manera de trabajar es remota ya que podemos seguir trabajando desde el trabajo en casa, pero hemos optado por un local para mayor comodidad de nuestro equipo de trabajo y clientes.</w:t>
+      </w:r>
+    </w:p>
+    <w:p>
+      <w:pPr>
+        <w:spacing w:line="360" w:lineRule="auto"/>
+        <w:jc w:val="both"/>
+        <w:rPr>
+          <w:rFonts w:ascii="Arial" w:hAnsi="Arial" w:cs="Arial"/>
+        </w:rPr>
+      </w:pPr>
+      <w:r>
+        <w:rPr>
+          <w:rFonts w:ascii="Arial" w:hAnsi="Arial" w:cs="Arial"/>
+        </w:rPr>
+        <w:t>Los productos que</w:t>
+      </w:r>
+      <w:r>
+        <w:rPr>
+          <w:rFonts w:ascii="Arial" w:hAnsi="Arial" w:cs="Arial"/>
+        </w:rPr>
+        <w:t xml:space="preserve"> ofrece nuestra empresa </w:t>
+      </w:r>
+      <w:r>
+        <w:rPr>
+          <w:rFonts w:ascii="Arial" w:hAnsi="Arial" w:cs="Arial"/>
+        </w:rPr>
+        <w:t>son:</w:t>
+      </w:r>
+    </w:p>
+    <w:p>
+      <w:pPr>
+        <w:spacing w:line="360" w:lineRule="auto"/>
+        <w:rPr>
+          <w:rFonts w:ascii="Arial" w:hAnsi="Arial" w:cs="Arial"/>
+          <w:b/>
+        </w:rPr>
+      </w:pPr>
+      <w:r>
+        <w:rPr>
+          <w:rFonts w:ascii="Arial" w:hAnsi="Arial" w:cs="Arial"/>
+          <w:b/>
+        </w:rPr>
+        <w:t>Puntos de venta.</w:t>
+      </w:r>
+      <w:r>
+        <w:rPr>
+          <w:rFonts w:ascii="Arial" w:hAnsi="Arial" w:cs="Arial"/>
+          <w:b/>
+        </w:rPr>
+        <w:t xml:space="preserve"> </w:t>
+      </w:r>
+      <w:r>
+        <w:rPr>
+          <w:rFonts w:ascii="Arial" w:hAnsi="Arial" w:cs="Arial"/>
+          <w:b/>
+        </w:rPr>
+        <w:t>Páginas web.</w:t>
+      </w:r>
+      <w:r>
+        <w:rPr>
+          <w:rFonts w:ascii="Arial" w:hAnsi="Arial" w:cs="Arial"/>
+          <w:b/>
+        </w:rPr>
+        <w:t xml:space="preserve"> </w:t>
+      </w:r>
+      <w:r>
+        <w:rPr>
+          <w:rFonts w:ascii="Arial" w:hAnsi="Arial" w:cs="Arial"/>
+          <w:b/>
+        </w:rPr>
+        <w:t>Aplicaciones de escritorio</w:t>
+      </w:r>
+      <w:r>
+        <w:rPr>
+          <w:rFonts w:ascii="Arial" w:hAnsi="Arial" w:cs="Arial"/>
+          <w:b/>
+        </w:rPr>
+        <w:t>.</w:t>
+      </w:r>
+      <w:r>
+        <w:rPr>
+          <w:rFonts w:ascii="Arial" w:hAnsi="Arial" w:cs="Arial"/>
+          <w:b/>
+        </w:rPr>
+        <w:t xml:space="preserve"> </w:t>
+      </w:r>
+      <w:r>
+        <w:rPr>
+          <w:rFonts w:ascii="Arial" w:hAnsi="Arial" w:cs="Arial"/>
+          <w:b/>
+        </w:rPr>
+        <w:t>Aplicaciones web</w:t>
+      </w:r>
+      <w:r>
+        <w:rPr>
+          <w:rFonts w:ascii="Arial" w:hAnsi="Arial" w:cs="Arial"/>
+          <w:b/>
+        </w:rPr>
+        <w:t>.</w:t>
+      </w:r>
+      <w:r>
+        <w:rPr>
+          <w:rFonts w:ascii="Arial" w:hAnsi="Arial" w:cs="Arial"/>
+          <w:b/>
+        </w:rPr>
+        <w:t xml:space="preserve"> </w:t>
+      </w:r>
+      <w:r>
+        <w:rPr>
+          <w:rFonts w:ascii="Arial" w:hAnsi="Arial" w:cs="Arial"/>
+          <w:b/>
+        </w:rPr>
+        <w:t>Aplicaciones móviles</w:t>
+      </w:r>
+      <w:r>
+        <w:rPr>
+          <w:rFonts w:ascii="Arial" w:hAnsi="Arial" w:cs="Arial"/>
+          <w:b/>
+        </w:rPr>
+        <w:t>.</w:t>
+      </w:r>
+    </w:p>
+    <w:p>
+      <w:pPr>
+        <w:pStyle w:val="Ttulo2"/>
+        <w:rPr>
+          <w:rFonts w:ascii="Arial" w:hAnsi="Arial" w:cs="Arial"/>
+          <w:b/>
+          <w:color w:val="000000" w:themeColor="text1"/>
+          <w:sz w:val="22"/>
+          <w:szCs w:val="22"/>
+        </w:rPr>
+      </w:pPr>
+      <w:bookmarkStart w:id="42" w:name="_Toc45778086"/>
+      <w:r>
+        <w:rPr>
+          <w:rFonts w:ascii="Arial" w:hAnsi="Arial" w:cs="Arial"/>
+          <w:b/>
+          <w:color w:val="000000" w:themeColor="text1"/>
+          <w:sz w:val="22"/>
+          <w:szCs w:val="22"/>
+        </w:rPr>
+        <w:t>3.2 Equipo y maquinaria.</w:t>
+      </w:r>
+      <w:bookmarkEnd w:id="42"/>
+    </w:p>
+    <w:p>
+      <w:pPr>
+        <w:spacing w:line="360" w:lineRule="auto"/>
+        <w:jc w:val="both"/>
+        <w:rPr>
+          <w:rFonts w:ascii="Arial" w:hAnsi="Arial" w:cs="Arial"/>
+        </w:rPr>
+      </w:pPr>
+      <w:r>
+        <w:rPr>
+          <w:rFonts w:ascii="Arial" w:hAnsi="Arial" w:cs="Arial"/>
+        </w:rPr>
         <w:t>Se cuentan con cuatro</w:t>
       </w:r>
       <w:r>
@@ -11826,6 +12272,7 @@
           <w:noProof/>
           <w:sz w:val="24"/>
           <w:szCs w:val="24"/>
+          <w:lang w:eastAsia="es-MX"/>
         </w:rPr>
         <w:drawing>
           <wp:inline distT="0" distB="0" distL="0" distR="0" wp14:anchorId="3DE1FCE9" wp14:editId="21B05F06">
@@ -11878,7 +12325,7 @@
           <w:rFonts w:ascii="Arial" w:hAnsi="Arial" w:cs="Arial"/>
         </w:rPr>
       </w:pPr>
-      <w:bookmarkStart w:id="42" w:name="_Hlk37807845"/>
+      <w:bookmarkStart w:id="43" w:name="_Hlk37807845"/>
       <w:r>
         <w:rPr>
           <w:rFonts w:ascii="Arial" w:hAnsi="Arial" w:cs="Arial"/>
@@ -11892,7 +12339,7 @@
         <w:t>: Forma de cableado de estrella</w:t>
       </w:r>
     </w:p>
-    <w:bookmarkEnd w:id="42"/>
+    <w:bookmarkEnd w:id="43"/>
     <w:p>
       <w:pPr>
         <w:jc w:val="both"/>
@@ -11918,7 +12365,7 @@
           <w:szCs w:val="22"/>
         </w:rPr>
       </w:pPr>
-      <w:bookmarkStart w:id="43" w:name="_Toc45778087"/>
+      <w:bookmarkStart w:id="44" w:name="_Toc45778087"/>
       <w:r>
         <w:rPr>
           <w:rFonts w:ascii="Arial" w:hAnsi="Arial" w:cs="Arial"/>
@@ -11930,7 +12377,7 @@
         <w:lastRenderedPageBreak/>
         <w:t>3.3 Costos de operación.</w:t>
       </w:r>
-      <w:bookmarkEnd w:id="43"/>
+      <w:bookmarkEnd w:id="44"/>
     </w:p>
     <w:p>
       <w:pPr>
@@ -11980,8 +12427,19 @@
                 <w:sz w:val="18"/>
                 <w:szCs w:val="18"/>
               </w:rPr>
-              <w:t>Servidor VPS DigitalOcean</w:t>
-            </w:r>
+              <w:t xml:space="preserve">Servidor VPS </w:t>
+            </w:r>
+            <w:proofErr w:type="spellStart"/>
+            <w:r>
+              <w:rPr>
+                <w:rFonts w:ascii="Arial" w:hAnsi="Arial" w:cs="Arial"/>
+                <w:b/>
+                <w:sz w:val="18"/>
+                <w:szCs w:val="18"/>
+              </w:rPr>
+              <w:t>DigitalOcean</w:t>
+            </w:r>
+            <w:proofErr w:type="spellEnd"/>
           </w:p>
         </w:tc>
         <w:tc>
@@ -12084,8 +12542,19 @@
                 <w:sz w:val="18"/>
                 <w:szCs w:val="18"/>
               </w:rPr>
-              <w:t>Dominio web NameCheap</w:t>
-            </w:r>
+              <w:t xml:space="preserve">Dominio web </w:t>
+            </w:r>
+            <w:proofErr w:type="spellStart"/>
+            <w:r>
+              <w:rPr>
+                <w:rFonts w:ascii="Arial" w:hAnsi="Arial" w:cs="Arial"/>
+                <w:b/>
+                <w:sz w:val="18"/>
+                <w:szCs w:val="18"/>
+              </w:rPr>
+              <w:t>NameCheap</w:t>
+            </w:r>
+            <w:proofErr w:type="spellEnd"/>
           </w:p>
         </w:tc>
         <w:tc>
@@ -12162,6 +12631,7 @@
               </w:rPr>
               <w:t xml:space="preserve">Certificado </w:t>
             </w:r>
+            <w:proofErr w:type="spellStart"/>
             <w:r>
               <w:rPr>
                 <w:rFonts w:ascii="Arial" w:hAnsi="Arial" w:cs="Arial"/>
@@ -12169,7 +12639,17 @@
                 <w:sz w:val="18"/>
                 <w:szCs w:val="18"/>
               </w:rPr>
-              <w:t xml:space="preserve">Comodo </w:t>
+              <w:t>Comodo</w:t>
+            </w:r>
+            <w:proofErr w:type="spellEnd"/>
+            <w:r>
+              <w:rPr>
+                <w:rFonts w:ascii="Arial" w:hAnsi="Arial" w:cs="Arial"/>
+                <w:b/>
+                <w:sz w:val="18"/>
+                <w:szCs w:val="18"/>
+              </w:rPr>
+              <w:t xml:space="preserve"> </w:t>
             </w:r>
             <w:r>
               <w:rPr>
@@ -12263,8 +12743,19 @@
                 <w:sz w:val="18"/>
                 <w:szCs w:val="18"/>
               </w:rPr>
-              <w:t>Plantilla WordPress</w:t>
-            </w:r>
+              <w:t xml:space="preserve">Plantilla </w:t>
+            </w:r>
+            <w:proofErr w:type="spellStart"/>
+            <w:r>
+              <w:rPr>
+                <w:rFonts w:ascii="Arial" w:hAnsi="Arial" w:cs="Arial"/>
+                <w:b/>
+                <w:sz w:val="18"/>
+                <w:szCs w:val="18"/>
+              </w:rPr>
+              <w:t>WordPress</w:t>
+            </w:r>
+            <w:proofErr w:type="spellEnd"/>
           </w:p>
         </w:tc>
         <w:tc>
@@ -12488,6 +12979,7 @@
                 <w:szCs w:val="18"/>
               </w:rPr>
             </w:pPr>
+            <w:proofErr w:type="spellStart"/>
             <w:r>
               <w:rPr>
                 <w:rFonts w:ascii="Arial" w:hAnsi="Arial" w:cs="Arial"/>
@@ -12497,6 +12989,7 @@
               </w:rPr>
               <w:t>Secetaria</w:t>
             </w:r>
+            <w:proofErr w:type="spellEnd"/>
           </w:p>
         </w:tc>
         <w:tc>
@@ -12705,7 +13198,7 @@
           <w:szCs w:val="22"/>
         </w:rPr>
       </w:pPr>
-      <w:bookmarkStart w:id="44" w:name="_Toc45778088"/>
+      <w:bookmarkStart w:id="45" w:name="_Toc45778088"/>
       <w:r>
         <w:rPr>
           <w:rFonts w:ascii="Arial" w:hAnsi="Arial" w:cs="Arial"/>
@@ -12716,7 +13209,7 @@
         </w:rPr>
         <w:t>3.4 Ubicación de Soluciones Tecnológicas Bach</w:t>
       </w:r>
-      <w:bookmarkEnd w:id="44"/>
+      <w:bookmarkEnd w:id="45"/>
     </w:p>
     <w:p>
       <w:pPr>
@@ -12731,6 +13224,7 @@
           <w:noProof/>
           <w:sz w:val="24"/>
           <w:szCs w:val="24"/>
+          <w:lang w:eastAsia="es-MX"/>
         </w:rPr>
         <w:drawing>
           <wp:inline distT="0" distB="0" distL="0" distR="0" wp14:anchorId="2D2BF279" wp14:editId="0A01C954">
@@ -12782,7 +13276,7 @@
           <w:rFonts w:ascii="Arial" w:hAnsi="Arial" w:cs="Arial"/>
         </w:rPr>
       </w:pPr>
-      <w:bookmarkStart w:id="45" w:name="_Hlk37807820"/>
+      <w:bookmarkStart w:id="46" w:name="_Hlk37807820"/>
       <w:r>
         <w:rPr>
           <w:rFonts w:ascii="Arial" w:hAnsi="Arial" w:cs="Arial"/>
@@ -12790,7 +13284,7 @@
         <w:t>Mapa 2: Ubicación de local</w:t>
       </w:r>
     </w:p>
-    <w:bookmarkEnd w:id="45"/>
+    <w:bookmarkEnd w:id="46"/>
     <w:p>
       <w:pPr>
         <w:jc w:val="both"/>
@@ -12838,7 +13332,35 @@
         <w:rPr>
           <w:rFonts w:ascii="Arial" w:hAnsi="Arial" w:cs="Arial"/>
         </w:rPr>
-        <w:t>en la plaza comercial “Paseo Aventa” con dirección Jesús Elías Piña 525, Las Adelitas, 87049 Cd Victoria, Tam</w:t>
+        <w:t xml:space="preserve">en la plaza comercial “Paseo </w:t>
+      </w:r>
+      <w:proofErr w:type="spellStart"/>
+      <w:r>
+        <w:rPr>
+          <w:rFonts w:ascii="Arial" w:hAnsi="Arial" w:cs="Arial"/>
+        </w:rPr>
+        <w:t>Aventa</w:t>
+      </w:r>
+      <w:proofErr w:type="spellEnd"/>
+      <w:r>
+        <w:rPr>
+          <w:rFonts w:ascii="Arial" w:hAnsi="Arial" w:cs="Arial"/>
+        </w:rPr>
+        <w:t xml:space="preserve">” con dirección Jesús Elías Piña 525, Las </w:t>
+      </w:r>
+      <w:proofErr w:type="spellStart"/>
+      <w:r>
+        <w:rPr>
+          <w:rFonts w:ascii="Arial" w:hAnsi="Arial" w:cs="Arial"/>
+        </w:rPr>
+        <w:t>Adelitas</w:t>
+      </w:r>
+      <w:proofErr w:type="spellEnd"/>
+      <w:r>
+        <w:rPr>
+          <w:rFonts w:ascii="Arial" w:hAnsi="Arial" w:cs="Arial"/>
+        </w:rPr>
+        <w:t>, 87049 Cd Victoria, Tam</w:t>
       </w:r>
       <w:r>
         <w:rPr>
@@ -13036,7 +13558,7 @@
           <w:szCs w:val="22"/>
         </w:rPr>
       </w:pPr>
-      <w:bookmarkStart w:id="46" w:name="_Toc45778089"/>
+      <w:bookmarkStart w:id="47" w:name="_Toc45778089"/>
       <w:r>
         <w:rPr>
           <w:rFonts w:ascii="Arial" w:hAnsi="Arial" w:cs="Arial"/>
@@ -13047,7 +13569,7 @@
         </w:rPr>
         <w:t xml:space="preserve">3.5 </w:t>
       </w:r>
-      <w:bookmarkStart w:id="47" w:name="_Toc37806065"/>
+      <w:bookmarkStart w:id="48" w:name="_Toc37806065"/>
       <w:r>
         <w:rPr>
           <w:rFonts w:ascii="Arial" w:hAnsi="Arial" w:cs="Arial"/>
@@ -13070,153 +13592,7 @@
         </w:rPr>
         <w:t>istema de calidad</w:t>
       </w:r>
-      <w:bookmarkEnd w:id="46"/>
       <w:bookmarkEnd w:id="47"/>
-    </w:p>
-    <w:p/>
-    <w:p>
-      <w:pPr>
-        <w:spacing w:line="360" w:lineRule="auto"/>
-        <w:jc w:val="both"/>
-        <w:rPr>
-          <w:rFonts w:ascii="Arial" w:hAnsi="Arial" w:cs="Arial"/>
-        </w:rPr>
-      </w:pPr>
-      <w:r>
-        <w:rPr>
-          <w:rFonts w:ascii="Arial" w:hAnsi="Arial" w:cs="Arial"/>
-        </w:rPr>
-        <w:t>El trato al cliente cordial, amable, amigable, aplicando en medida “el cliente tiene la razón” sin faltas al respeto.</w:t>
-      </w:r>
-      <w:r>
-        <w:rPr>
-          <w:rFonts w:ascii="Arial" w:hAnsi="Arial" w:cs="Arial"/>
-        </w:rPr>
-        <w:t xml:space="preserve"> </w:t>
-      </w:r>
-      <w:r>
-        <w:rPr>
-          <w:rFonts w:ascii="Arial" w:hAnsi="Arial" w:cs="Arial"/>
-        </w:rPr>
-        <w:t xml:space="preserve">Se implementará la norma </w:t>
-      </w:r>
-      <w:r>
-        <w:rPr>
-          <w:rFonts w:ascii="Arial" w:hAnsi="Arial" w:cs="Arial"/>
-          <w:b/>
-        </w:rPr>
-        <w:t>ISO 9001 (Gestión de la calidad)</w:t>
-      </w:r>
-      <w:r>
-        <w:rPr>
-          <w:rFonts w:ascii="Arial" w:hAnsi="Arial" w:cs="Arial"/>
-          <w:b/>
-        </w:rPr>
-        <w:t>.</w:t>
-      </w:r>
-    </w:p>
-    <w:p>
-      <w:pPr>
-        <w:spacing w:line="360" w:lineRule="auto"/>
-        <w:jc w:val="both"/>
-        <w:rPr>
-          <w:rFonts w:ascii="Arial" w:hAnsi="Arial" w:cs="Arial"/>
-        </w:rPr>
-      </w:pPr>
-      <w:r>
-        <w:rPr>
-          <w:rFonts w:ascii="Arial" w:hAnsi="Arial" w:cs="Arial"/>
-        </w:rPr>
-        <w:t>Que consiste</w:t>
-      </w:r>
-      <w:r>
-        <w:rPr>
-          <w:rFonts w:ascii="Arial" w:hAnsi="Arial" w:cs="Arial"/>
-        </w:rPr>
-        <w:t xml:space="preserve"> en conseguir</w:t>
-      </w:r>
-      <w:r>
-        <w:rPr>
-          <w:rFonts w:ascii="Arial" w:hAnsi="Arial" w:cs="Arial"/>
-        </w:rPr>
-        <w:t xml:space="preserve"> estandarizar la gestión de los procesos sobre los servicios que se ofrecen, consiguiendo un mayor control sobre ellos. Permite implantar el círculo de la mejora continua dentro de la empresa y a cumplir con la legislación vigente.</w:t>
-      </w:r>
-      <w:r>
-        <w:rPr>
-          <w:rFonts w:ascii="Arial" w:hAnsi="Arial" w:cs="Arial"/>
-        </w:rPr>
-        <w:t xml:space="preserve"> </w:t>
-      </w:r>
-      <w:r>
-        <w:rPr>
-          <w:rFonts w:ascii="Arial" w:hAnsi="Arial" w:cs="Arial"/>
-        </w:rPr>
-        <w:t>Teniendo siempre vigentes nuestros permisos de salubridad</w:t>
-      </w:r>
-      <w:r>
-        <w:rPr>
-          <w:rFonts w:ascii="Arial" w:hAnsi="Arial" w:cs="Arial"/>
-        </w:rPr>
-        <w:t xml:space="preserve"> ante t</w:t>
-      </w:r>
-      <w:r>
-        <w:rPr>
-          <w:rFonts w:ascii="Arial" w:hAnsi="Arial" w:cs="Arial"/>
-        </w:rPr>
-        <w:t>a</w:t>
-      </w:r>
-      <w:r>
-        <w:rPr>
-          <w:rFonts w:ascii="Arial" w:hAnsi="Arial" w:cs="Arial"/>
-        </w:rPr>
-        <w:t>l</w:t>
-      </w:r>
-      <w:r>
-        <w:rPr>
-          <w:rFonts w:ascii="Arial" w:hAnsi="Arial" w:cs="Arial"/>
-        </w:rPr>
-        <w:t xml:space="preserve"> situación de covid-19</w:t>
-      </w:r>
-      <w:r>
-        <w:rPr>
-          <w:rFonts w:ascii="Arial" w:hAnsi="Arial" w:cs="Arial"/>
-        </w:rPr>
-        <w:t>.</w:t>
-      </w:r>
-    </w:p>
-    <w:p>
-      <w:pPr>
-        <w:jc w:val="both"/>
-        <w:rPr>
-          <w:rFonts w:ascii="Times New Roman" w:hAnsi="Times New Roman" w:cs="Times New Roman"/>
-          <w:b/>
-          <w:sz w:val="24"/>
-          <w:szCs w:val="24"/>
-        </w:rPr>
-      </w:pPr>
-    </w:p>
-    <w:p>
-      <w:pPr>
-        <w:pStyle w:val="Ttulo2"/>
-        <w:rPr>
-          <w:rFonts w:ascii="Arial" w:hAnsi="Arial" w:cs="Arial"/>
-          <w:b/>
-          <w:color w:val="000000" w:themeColor="text1"/>
-          <w:sz w:val="22"/>
-          <w:szCs w:val="22"/>
-        </w:rPr>
-      </w:pPr>
-      <w:bookmarkStart w:id="48" w:name="_Toc45778090"/>
-      <w:r>
-        <w:rPr>
-          <w:rFonts w:ascii="Arial" w:hAnsi="Arial" w:cs="Arial"/>
-          <w:b/>
-          <w:color w:val="000000" w:themeColor="text1"/>
-          <w:sz w:val="22"/>
-          <w:szCs w:val="22"/>
-        </w:rPr>
-        <w:t>3.6 Justificación de la implementación de Hardware</w:t>
-      </w:r>
       <w:bookmarkEnd w:id="48"/>
     </w:p>
     <w:p/>
@@ -13232,25 +13608,102 @@
         <w:rPr>
           <w:rFonts w:ascii="Arial" w:hAnsi="Arial" w:cs="Arial"/>
         </w:rPr>
-        <w:t xml:space="preserve">Las computadoras </w:t>
-      </w:r>
-      <w:r>
-        <w:rPr>
-          <w:rFonts w:ascii="Arial" w:hAnsi="Arial" w:cs="Arial"/>
-        </w:rPr>
-        <w:t xml:space="preserve">de escritorio y laptops son imprescindibles para la permanencia de la empresa y el trabajo ya que </w:t>
-      </w:r>
-      <w:r>
-        <w:rPr>
-          <w:rFonts w:ascii="Arial" w:hAnsi="Arial" w:cs="Arial"/>
-        </w:rPr>
-        <w:t>se utilizarán</w:t>
-      </w:r>
-      <w:r>
-        <w:rPr>
-          <w:rFonts w:ascii="Arial" w:hAnsi="Arial" w:cs="Arial"/>
-        </w:rPr>
-        <w:t xml:space="preserve"> tanto para el desarrollo de software, también para la gestión de recursos, comunicación, facturas, y más actividades importantes dentro de la empresa.</w:t>
+        <w:t>El trato al cliente cordial, amable, amigable, aplicando en medida “el cliente tiene la razón” sin faltas al respeto.</w:t>
+      </w:r>
+      <w:r>
+        <w:rPr>
+          <w:rFonts w:ascii="Arial" w:hAnsi="Arial" w:cs="Arial"/>
+        </w:rPr>
+        <w:t xml:space="preserve"> </w:t>
+      </w:r>
+      <w:r>
+        <w:rPr>
+          <w:rFonts w:ascii="Arial" w:hAnsi="Arial" w:cs="Arial"/>
+        </w:rPr>
+        <w:t xml:space="preserve">Se implementará la norma </w:t>
+      </w:r>
+      <w:r>
+        <w:rPr>
+          <w:rFonts w:ascii="Arial" w:hAnsi="Arial" w:cs="Arial"/>
+          <w:b/>
+        </w:rPr>
+        <w:t>ISO 9001 (Gestión de la calidad)</w:t>
+      </w:r>
+      <w:r>
+        <w:rPr>
+          <w:rFonts w:ascii="Arial" w:hAnsi="Arial" w:cs="Arial"/>
+          <w:b/>
+        </w:rPr>
+        <w:t>.</w:t>
+      </w:r>
+    </w:p>
+    <w:p>
+      <w:pPr>
+        <w:spacing w:line="360" w:lineRule="auto"/>
+        <w:jc w:val="both"/>
+        <w:rPr>
+          <w:rFonts w:ascii="Arial" w:hAnsi="Arial" w:cs="Arial"/>
+        </w:rPr>
+      </w:pPr>
+      <w:r>
+        <w:rPr>
+          <w:rFonts w:ascii="Arial" w:hAnsi="Arial" w:cs="Arial"/>
+        </w:rPr>
+        <w:t>Que consiste</w:t>
+      </w:r>
+      <w:r>
+        <w:rPr>
+          <w:rFonts w:ascii="Arial" w:hAnsi="Arial" w:cs="Arial"/>
+        </w:rPr>
+        <w:t xml:space="preserve"> en conseguir</w:t>
+      </w:r>
+      <w:r>
+        <w:rPr>
+          <w:rFonts w:ascii="Arial" w:hAnsi="Arial" w:cs="Arial"/>
+        </w:rPr>
+        <w:t xml:space="preserve"> estandarizar la gestión de los procesos sobre los servicios que se ofrecen, consiguiendo un mayor control sobre ellos. Permite implantar el círculo de la mejora continua dentro de la empresa y a cumplir con la legislación vigente.</w:t>
+      </w:r>
+      <w:r>
+        <w:rPr>
+          <w:rFonts w:ascii="Arial" w:hAnsi="Arial" w:cs="Arial"/>
+        </w:rPr>
+        <w:t xml:space="preserve"> </w:t>
+      </w:r>
+      <w:r>
+        <w:rPr>
+          <w:rFonts w:ascii="Arial" w:hAnsi="Arial" w:cs="Arial"/>
+        </w:rPr>
+        <w:t>Teniendo siempre vigentes nuestros permisos de salubridad</w:t>
+      </w:r>
+      <w:r>
+        <w:rPr>
+          <w:rFonts w:ascii="Arial" w:hAnsi="Arial" w:cs="Arial"/>
+        </w:rPr>
+        <w:t xml:space="preserve"> ante t</w:t>
+      </w:r>
+      <w:r>
+        <w:rPr>
+          <w:rFonts w:ascii="Arial" w:hAnsi="Arial" w:cs="Arial"/>
+        </w:rPr>
+        <w:t>a</w:t>
+      </w:r>
+      <w:r>
+        <w:rPr>
+          <w:rFonts w:ascii="Arial" w:hAnsi="Arial" w:cs="Arial"/>
+        </w:rPr>
+        <w:t>l</w:t>
+      </w:r>
+      <w:r>
+        <w:rPr>
+          <w:rFonts w:ascii="Arial" w:hAnsi="Arial" w:cs="Arial"/>
+        </w:rPr>
+        <w:t xml:space="preserve"> situación de covid-19</w:t>
+      </w:r>
+      <w:r>
+        <w:rPr>
+          <w:rFonts w:ascii="Arial" w:hAnsi="Arial" w:cs="Arial"/>
+        </w:rPr>
+        <w:t>.</w:t>
       </w:r>
     </w:p>
     <w:p>
@@ -13258,6 +13711,7 @@
         <w:jc w:val="both"/>
         <w:rPr>
           <w:rFonts w:ascii="Times New Roman" w:hAnsi="Times New Roman" w:cs="Times New Roman"/>
+          <w:b/>
           <w:sz w:val="24"/>
           <w:szCs w:val="24"/>
         </w:rPr>
@@ -13274,7 +13728,7 @@
           <w:szCs w:val="22"/>
         </w:rPr>
       </w:pPr>
-      <w:bookmarkStart w:id="49" w:name="_Toc45778091"/>
+      <w:bookmarkStart w:id="49" w:name="_Toc45778090"/>
       <w:r>
         <w:rPr>
           <w:rFonts w:ascii="Arial" w:hAnsi="Arial" w:cs="Arial"/>
@@ -13283,29 +13737,9 @@
           <w:sz w:val="22"/>
           <w:szCs w:val="22"/>
         </w:rPr>
-        <w:t xml:space="preserve">3.7 </w:t>
-      </w:r>
-      <w:r>
-        <w:rPr>
-          <w:rFonts w:ascii="Arial" w:hAnsi="Arial" w:cs="Arial"/>
-          <w:b/>
-          <w:color w:val="000000" w:themeColor="text1"/>
-          <w:sz w:val="22"/>
-          <w:szCs w:val="22"/>
-        </w:rPr>
-        <w:t>Software a utilizar</w:t>
+        <w:t>3.6 Justificación de la implementación de Hardware</w:t>
       </w:r>
       <w:bookmarkEnd w:id="49"/>
-      <w:r>
-        <w:rPr>
-          <w:rFonts w:ascii="Arial" w:hAnsi="Arial" w:cs="Arial"/>
-          <w:b/>
-          <w:color w:val="000000" w:themeColor="text1"/>
-          <w:sz w:val="22"/>
-          <w:szCs w:val="22"/>
-        </w:rPr>
-        <w:t xml:space="preserve"> </w:t>
-      </w:r>
     </w:p>
     <w:p/>
     <w:p>
@@ -13320,6 +13754,94 @@
         <w:rPr>
           <w:rFonts w:ascii="Arial" w:hAnsi="Arial" w:cs="Arial"/>
         </w:rPr>
+        <w:t xml:space="preserve">Las computadoras </w:t>
+      </w:r>
+      <w:r>
+        <w:rPr>
+          <w:rFonts w:ascii="Arial" w:hAnsi="Arial" w:cs="Arial"/>
+        </w:rPr>
+        <w:t xml:space="preserve">de escritorio y laptops son imprescindibles para la permanencia de la empresa y el trabajo ya que </w:t>
+      </w:r>
+      <w:r>
+        <w:rPr>
+          <w:rFonts w:ascii="Arial" w:hAnsi="Arial" w:cs="Arial"/>
+        </w:rPr>
+        <w:t>se utilizarán</w:t>
+      </w:r>
+      <w:r>
+        <w:rPr>
+          <w:rFonts w:ascii="Arial" w:hAnsi="Arial" w:cs="Arial"/>
+        </w:rPr>
+        <w:t xml:space="preserve"> tanto para el desarrollo de software, también para la gestión de recursos, comunicación, facturas, y más actividades importantes dentro de la empresa.</w:t>
+      </w:r>
+    </w:p>
+    <w:p>
+      <w:pPr>
+        <w:jc w:val="both"/>
+        <w:rPr>
+          <w:rFonts w:ascii="Times New Roman" w:hAnsi="Times New Roman" w:cs="Times New Roman"/>
+          <w:sz w:val="24"/>
+          <w:szCs w:val="24"/>
+        </w:rPr>
+      </w:pPr>
+    </w:p>
+    <w:p>
+      <w:pPr>
+        <w:pStyle w:val="Ttulo2"/>
+        <w:rPr>
+          <w:rFonts w:ascii="Arial" w:hAnsi="Arial" w:cs="Arial"/>
+          <w:b/>
+          <w:color w:val="000000" w:themeColor="text1"/>
+          <w:sz w:val="22"/>
+          <w:szCs w:val="22"/>
+        </w:rPr>
+      </w:pPr>
+      <w:bookmarkStart w:id="50" w:name="_Toc45778091"/>
+      <w:r>
+        <w:rPr>
+          <w:rFonts w:ascii="Arial" w:hAnsi="Arial" w:cs="Arial"/>
+          <w:b/>
+          <w:color w:val="000000" w:themeColor="text1"/>
+          <w:sz w:val="22"/>
+          <w:szCs w:val="22"/>
+        </w:rPr>
+        <w:t xml:space="preserve">3.7 </w:t>
+      </w:r>
+      <w:r>
+        <w:rPr>
+          <w:rFonts w:ascii="Arial" w:hAnsi="Arial" w:cs="Arial"/>
+          <w:b/>
+          <w:color w:val="000000" w:themeColor="text1"/>
+          <w:sz w:val="22"/>
+          <w:szCs w:val="22"/>
+        </w:rPr>
+        <w:t>Software a utilizar</w:t>
+      </w:r>
+      <w:bookmarkEnd w:id="50"/>
+      <w:r>
+        <w:rPr>
+          <w:rFonts w:ascii="Arial" w:hAnsi="Arial" w:cs="Arial"/>
+          <w:b/>
+          <w:color w:val="000000" w:themeColor="text1"/>
+          <w:sz w:val="22"/>
+          <w:szCs w:val="22"/>
+        </w:rPr>
+        <w:t xml:space="preserve"> </w:t>
+      </w:r>
+    </w:p>
+    <w:p/>
+    <w:p>
+      <w:pPr>
+        <w:spacing w:line="360" w:lineRule="auto"/>
+        <w:jc w:val="both"/>
+        <w:rPr>
+          <w:rFonts w:ascii="Arial" w:hAnsi="Arial" w:cs="Arial"/>
+        </w:rPr>
+      </w:pPr>
+      <w:r>
+        <w:rPr>
+          <w:rFonts w:ascii="Arial" w:hAnsi="Arial" w:cs="Arial"/>
+        </w:rPr>
         <w:t>El software a utilizar realmente es muy variado dependiendo las necesidades del programador así también dependiendo las necesidades del cliente</w:t>
       </w:r>
       <w:r>
@@ -13431,7 +13953,7 @@
           <w:szCs w:val="22"/>
         </w:rPr>
       </w:pPr>
-      <w:bookmarkStart w:id="50" w:name="_Toc45778092"/>
+      <w:bookmarkStart w:id="51" w:name="_Toc45778092"/>
       <w:r>
         <w:rPr>
           <w:rFonts w:ascii="Arial" w:hAnsi="Arial" w:cs="Arial"/>
@@ -13452,7 +13974,7 @@
         </w:rPr>
         <w:t>PLAN DE RECURSOS HUMANOS</w:t>
       </w:r>
-      <w:bookmarkEnd w:id="50"/>
+      <w:bookmarkEnd w:id="51"/>
     </w:p>
     <w:p>
       <w:pPr>
@@ -13467,7 +13989,7 @@
           <w:szCs w:val="22"/>
         </w:rPr>
       </w:pPr>
-      <w:bookmarkStart w:id="51" w:name="_Toc37806068"/>
+      <w:bookmarkStart w:id="52" w:name="_Toc37806068"/>
     </w:p>
     <w:p>
       <w:pPr>
@@ -13482,7 +14004,7 @@
           <w:szCs w:val="22"/>
         </w:rPr>
       </w:pPr>
-      <w:bookmarkStart w:id="52" w:name="_Toc45778093"/>
+      <w:bookmarkStart w:id="53" w:name="_Toc45778093"/>
       <w:r>
         <w:rPr>
           <w:rFonts w:ascii="Arial" w:hAnsi="Arial" w:cs="Arial"/>
@@ -13505,8 +14027,8 @@
         </w:rPr>
         <w:t>.1 Responsables del proyecto</w:t>
       </w:r>
-      <w:bookmarkEnd w:id="51"/>
       <w:bookmarkEnd w:id="52"/>
+      <w:bookmarkEnd w:id="53"/>
       <w:r>
         <w:rPr>
           <w:rFonts w:ascii="Arial" w:hAnsi="Arial" w:cs="Arial"/>
@@ -13848,8 +14370,18 @@
                 <w:sz w:val="18"/>
                 <w:szCs w:val="18"/>
               </w:rPr>
-              <w:t>Programador principal senior xxxxxxx</w:t>
-            </w:r>
+              <w:t xml:space="preserve">Programador principal senior </w:t>
+            </w:r>
+            <w:proofErr w:type="spellStart"/>
+            <w:r>
+              <w:rPr>
+                <w:rFonts w:ascii="Arial" w:hAnsi="Arial" w:cs="Arial"/>
+                <w:sz w:val="18"/>
+                <w:szCs w:val="18"/>
+              </w:rPr>
+              <w:t>xxxxxxx</w:t>
+            </w:r>
+            <w:proofErr w:type="spellEnd"/>
           </w:p>
         </w:tc>
         <w:tc>
@@ -13898,8 +14430,18 @@
                 <w:sz w:val="18"/>
                 <w:szCs w:val="18"/>
               </w:rPr>
-              <w:t>Programador junior xxxxxxx</w:t>
-            </w:r>
+              <w:t xml:space="preserve">Programador junior </w:t>
+            </w:r>
+            <w:proofErr w:type="spellStart"/>
+            <w:r>
+              <w:rPr>
+                <w:rFonts w:ascii="Arial" w:hAnsi="Arial" w:cs="Arial"/>
+                <w:sz w:val="18"/>
+                <w:szCs w:val="18"/>
+              </w:rPr>
+              <w:t>xxxxxxx</w:t>
+            </w:r>
+            <w:proofErr w:type="spellEnd"/>
           </w:p>
         </w:tc>
         <w:tc>
@@ -14044,7 +14586,7 @@
           <w:rFonts w:ascii="Arial" w:hAnsi="Arial" w:cs="Arial"/>
         </w:rPr>
       </w:pPr>
-      <w:bookmarkStart w:id="53" w:name="_Hlk37807869"/>
+      <w:bookmarkStart w:id="54" w:name="_Hlk37807869"/>
       <w:r>
         <w:rPr>
           <w:rFonts w:ascii="Arial" w:hAnsi="Arial" w:cs="Arial"/>
@@ -14064,7 +14606,7 @@
         <w:t>s</w:t>
       </w:r>
     </w:p>
-    <w:bookmarkEnd w:id="53"/>
+    <w:bookmarkEnd w:id="54"/>
     <w:p>
       <w:pPr>
         <w:jc w:val="both"/>
@@ -14098,7 +14640,7 @@
           <w:szCs w:val="22"/>
         </w:rPr>
       </w:pPr>
-      <w:bookmarkStart w:id="54" w:name="_Toc45778094"/>
+      <w:bookmarkStart w:id="55" w:name="_Toc45778094"/>
       <w:r>
         <w:rPr>
           <w:rFonts w:ascii="Arial" w:hAnsi="Arial" w:cs="Arial"/>
@@ -14120,7 +14662,7 @@
         </w:rPr>
         <w:t>.2 Organigrama de la empresa</w:t>
       </w:r>
-      <w:bookmarkEnd w:id="54"/>
+      <w:bookmarkEnd w:id="55"/>
     </w:p>
     <w:p>
       <w:pPr>
@@ -14135,6 +14677,7 @@
           <w:noProof/>
           <w:sz w:val="24"/>
           <w:szCs w:val="24"/>
+          <w:lang w:eastAsia="es-MX"/>
         </w:rPr>
         <w:drawing>
           <wp:inline distT="0" distB="0" distL="0" distR="0" wp14:anchorId="63845B96" wp14:editId="67BA6C2C">
@@ -14162,7 +14705,7 @@
           <w:szCs w:val="22"/>
         </w:rPr>
       </w:pPr>
-      <w:bookmarkStart w:id="55" w:name="_Toc45778095"/>
+      <w:bookmarkStart w:id="56" w:name="_Toc45778095"/>
       <w:r>
         <w:rPr>
           <w:rFonts w:ascii="Arial" w:hAnsi="Arial" w:cs="Arial"/>
@@ -14183,7 +14726,7 @@
         </w:rPr>
         <w:t>.3 Descripción de los puestos</w:t>
       </w:r>
-      <w:bookmarkEnd w:id="55"/>
+      <w:bookmarkEnd w:id="56"/>
     </w:p>
     <w:p/>
     <w:tbl>
@@ -14916,7 +15459,7 @@
           <w:rFonts w:ascii="Arial" w:hAnsi="Arial" w:cs="Arial"/>
         </w:rPr>
       </w:pPr>
-      <w:bookmarkStart w:id="56" w:name="_Hlk37807892"/>
+      <w:bookmarkStart w:id="57" w:name="_Hlk37807892"/>
       <w:r>
         <w:rPr>
           <w:rFonts w:ascii="Arial" w:hAnsi="Arial" w:cs="Arial"/>
@@ -14936,7 +15479,7 @@
         <w:t xml:space="preserve"> Descripción de puesto de programador senior.</w:t>
       </w:r>
     </w:p>
-    <w:bookmarkEnd w:id="56"/>
+    <w:bookmarkEnd w:id="57"/>
     <w:p>
       <w:pPr>
         <w:jc w:val="both"/>
@@ -17069,7 +17612,7 @@
           <w:szCs w:val="22"/>
         </w:rPr>
       </w:pPr>
-      <w:bookmarkStart w:id="57" w:name="_Toc45778096"/>
+      <w:bookmarkStart w:id="58" w:name="_Toc45778096"/>
       <w:r>
         <w:rPr>
           <w:rFonts w:ascii="Arial" w:hAnsi="Arial" w:cs="Arial"/>
@@ -17090,7 +17633,7 @@
         </w:rPr>
         <w:t>.4 Costos de nómina a la quincena.</w:t>
       </w:r>
-      <w:bookmarkEnd w:id="57"/>
+      <w:bookmarkEnd w:id="58"/>
     </w:p>
     <w:p/>
     <w:tbl>
@@ -17433,7 +17976,7 @@
           <w:szCs w:val="22"/>
         </w:rPr>
       </w:pPr>
-      <w:bookmarkStart w:id="58" w:name="_Toc45778097"/>
+      <w:bookmarkStart w:id="59" w:name="_Toc45778097"/>
       <w:r>
         <w:rPr>
           <w:rFonts w:ascii="Arial" w:hAnsi="Arial" w:cs="Arial"/>
@@ -17455,7 +17998,7 @@
         </w:rPr>
         <w:t>.5 Plan de contingencia</w:t>
       </w:r>
-      <w:bookmarkEnd w:id="58"/>
+      <w:bookmarkEnd w:id="59"/>
     </w:p>
     <w:tbl>
       <w:tblPr>
@@ -18820,7 +19363,7 @@
           <w:szCs w:val="22"/>
         </w:rPr>
       </w:pPr>
-      <w:bookmarkStart w:id="59" w:name="_Toc45778098"/>
+      <w:bookmarkStart w:id="60" w:name="_Toc45778098"/>
       <w:r>
         <w:rPr>
           <w:rFonts w:ascii="Arial" w:hAnsi="Arial" w:cs="Arial"/>
@@ -18831,7 +19374,7 @@
         </w:rPr>
         <w:t>PLAN FINANCIERO</w:t>
       </w:r>
-      <w:bookmarkEnd w:id="59"/>
+      <w:bookmarkEnd w:id="60"/>
     </w:p>
     <w:p>
       <w:pPr>
@@ -30671,7 +31214,7 @@
           <w:szCs w:val="22"/>
         </w:rPr>
       </w:pPr>
-      <w:bookmarkStart w:id="60" w:name="_Toc45778099"/>
+      <w:bookmarkStart w:id="61" w:name="_Toc45778099"/>
       <w:r>
         <w:rPr>
           <w:rFonts w:ascii="Arial" w:hAnsi="Arial" w:cs="Arial"/>
@@ -30692,7 +31235,7 @@
         </w:rPr>
         <w:t xml:space="preserve"> Flujo de caja</w:t>
       </w:r>
-      <w:bookmarkEnd w:id="60"/>
+      <w:bookmarkEnd w:id="61"/>
     </w:p>
     <w:p>
       <w:pPr>
@@ -30741,7 +31284,7 @@
           <w:szCs w:val="22"/>
         </w:rPr>
       </w:pPr>
-      <w:bookmarkStart w:id="61" w:name="_Toc45778100"/>
+      <w:bookmarkStart w:id="62" w:name="_Toc45778100"/>
       <w:r>
         <w:rPr>
           <w:rFonts w:ascii="Arial" w:hAnsi="Arial" w:cs="Arial"/>
@@ -30763,7 +31306,7 @@
         </w:rPr>
         <w:t>Activos</w:t>
       </w:r>
-      <w:bookmarkEnd w:id="61"/>
+      <w:bookmarkEnd w:id="62"/>
     </w:p>
     <w:p/>
     <w:tbl>
@@ -31597,7 +32140,7 @@
           <w:szCs w:val="22"/>
         </w:rPr>
       </w:pPr>
-      <w:bookmarkStart w:id="62" w:name="_Toc45778101"/>
+      <w:bookmarkStart w:id="63" w:name="_Toc45778101"/>
       <w:r>
         <w:rPr>
           <w:rFonts w:ascii="Arial" w:hAnsi="Arial" w:cs="Arial"/>
@@ -31608,7 +32151,7 @@
         </w:rPr>
         <w:t>5.3 Balance General</w:t>
       </w:r>
-      <w:bookmarkEnd w:id="62"/>
+      <w:bookmarkEnd w:id="63"/>
     </w:p>
     <w:p>
       <w:pPr>
@@ -33094,13 +33637,41 @@
                 <w:lang w:eastAsia="es-MX"/>
               </w:rPr>
             </w:pPr>
-            <w:r>
-              <w:rPr>
-                <w:rFonts w:ascii="Calibri" w:eastAsia="Times New Roman" w:hAnsi="Calibri" w:cs="Calibri"/>
-                <w:color w:val="000000"/>
-                <w:lang w:eastAsia="es-MX"/>
-              </w:rPr>
-              <w:t>Dep.acumulada eq. Computo</w:t>
+            <w:proofErr w:type="spellStart"/>
+            <w:r>
+              <w:rPr>
+                <w:rFonts w:ascii="Calibri" w:eastAsia="Times New Roman" w:hAnsi="Calibri" w:cs="Calibri"/>
+                <w:color w:val="000000"/>
+                <w:lang w:eastAsia="es-MX"/>
+              </w:rPr>
+              <w:t>Dep.acumulada</w:t>
+            </w:r>
+            <w:proofErr w:type="spellEnd"/>
+            <w:r>
+              <w:rPr>
+                <w:rFonts w:ascii="Calibri" w:eastAsia="Times New Roman" w:hAnsi="Calibri" w:cs="Calibri"/>
+                <w:color w:val="000000"/>
+                <w:lang w:eastAsia="es-MX"/>
+              </w:rPr>
+              <w:t xml:space="preserve"> </w:t>
+            </w:r>
+            <w:proofErr w:type="spellStart"/>
+            <w:r>
+              <w:rPr>
+                <w:rFonts w:ascii="Calibri" w:eastAsia="Times New Roman" w:hAnsi="Calibri" w:cs="Calibri"/>
+                <w:color w:val="000000"/>
+                <w:lang w:eastAsia="es-MX"/>
+              </w:rPr>
+              <w:t>eq</w:t>
+            </w:r>
+            <w:proofErr w:type="spellEnd"/>
+            <w:r>
+              <w:rPr>
+                <w:rFonts w:ascii="Calibri" w:eastAsia="Times New Roman" w:hAnsi="Calibri" w:cs="Calibri"/>
+                <w:color w:val="000000"/>
+                <w:lang w:eastAsia="es-MX"/>
+              </w:rPr>
+              <w:t>. Computo</w:t>
             </w:r>
           </w:p>
         </w:tc>
@@ -33264,6 +33835,7 @@
                 <w:lang w:eastAsia="es-MX"/>
               </w:rPr>
             </w:pPr>
+            <w:proofErr w:type="spellStart"/>
             <w:r>
               <w:rPr>
                 <w:rFonts w:ascii="Calibri" w:eastAsia="Times New Roman" w:hAnsi="Calibri" w:cs="Calibri"/>
@@ -33272,6 +33844,7 @@
               </w:rPr>
               <w:t>Eq.Oficina</w:t>
             </w:r>
+            <w:proofErr w:type="spellEnd"/>
           </w:p>
         </w:tc>
         <w:tc>
@@ -33450,14 +34023,34 @@
                 <w:lang w:eastAsia="es-MX"/>
               </w:rPr>
             </w:pPr>
-            <w:r>
-              <w:rPr>
-                <w:rFonts w:ascii="Calibri" w:eastAsia="Times New Roman" w:hAnsi="Calibri" w:cs="Calibri"/>
-                <w:color w:val="000000"/>
-                <w:lang w:eastAsia="es-MX"/>
-              </w:rPr>
-              <w:t>Dep.acumulada eq.oficina</w:t>
-            </w:r>
+            <w:proofErr w:type="spellStart"/>
+            <w:r>
+              <w:rPr>
+                <w:rFonts w:ascii="Calibri" w:eastAsia="Times New Roman" w:hAnsi="Calibri" w:cs="Calibri"/>
+                <w:color w:val="000000"/>
+                <w:lang w:eastAsia="es-MX"/>
+              </w:rPr>
+              <w:t>Dep.acumulada</w:t>
+            </w:r>
+            <w:proofErr w:type="spellEnd"/>
+            <w:r>
+              <w:rPr>
+                <w:rFonts w:ascii="Calibri" w:eastAsia="Times New Roman" w:hAnsi="Calibri" w:cs="Calibri"/>
+                <w:color w:val="000000"/>
+                <w:lang w:eastAsia="es-MX"/>
+              </w:rPr>
+              <w:t xml:space="preserve"> </w:t>
+            </w:r>
+            <w:proofErr w:type="spellStart"/>
+            <w:r>
+              <w:rPr>
+                <w:rFonts w:ascii="Calibri" w:eastAsia="Times New Roman" w:hAnsi="Calibri" w:cs="Calibri"/>
+                <w:color w:val="000000"/>
+                <w:lang w:eastAsia="es-MX"/>
+              </w:rPr>
+              <w:t>eq.oficina</w:t>
+            </w:r>
+            <w:proofErr w:type="spellEnd"/>
           </w:p>
         </w:tc>
         <w:tc>
@@ -34328,15 +34921,7 @@
         <w:rPr>
           <w:rFonts w:ascii="Arial" w:hAnsi="Arial" w:cs="Arial"/>
         </w:rPr>
-        <w:t xml:space="preserve">Fuente: Elaboración </w:t>
-      </w:r>
-      <w:bookmarkStart w:id="63" w:name="_GoBack"/>
-      <w:bookmarkEnd w:id="63"/>
-      <w:r>
-        <w:rPr>
-          <w:rFonts w:ascii="Arial" w:hAnsi="Arial" w:cs="Arial"/>
-        </w:rPr>
-        <w:t>propia.</w:t>
+        <w:t>Fuente: Elaboración propia.</w:t>
       </w:r>
     </w:p>
     <w:tbl>
@@ -37643,7 +38228,7 @@
     <w:p/>
     <w:p/>
     <w:p/>
-    <w:bookmarkEnd w:id="20"/>
+    <w:bookmarkEnd w:id="22"/>
     <w:p>
       <w:pPr>
         <w:jc w:val="both"/>
@@ -40847,6 +41432,13 @@
     <dgm:pt modelId="{E55788E3-1021-4342-A7AB-592B9831F29B}" type="pres">
       <dgm:prSet presAssocID="{FB777C14-C61F-4711-BA11-EA873F65B02B}" presName="Name37" presStyleLbl="parChTrans1D2" presStyleIdx="3" presStyleCnt="4"/>
       <dgm:spPr/>
+      <dgm:t>
+        <a:bodyPr/>
+        <a:lstStyle/>
+        <a:p>
+          <a:endParaRPr lang="es-ES"/>
+        </a:p>
+      </dgm:t>
     </dgm:pt>
     <dgm:pt modelId="{FC76DB91-68FB-4100-8F7F-EEEB4CFD6C2B}" type="pres">
       <dgm:prSet presAssocID="{AD367596-676C-486E-963F-4553CFEC0EFC}" presName="hierRoot2" presStyleCnt="0">
@@ -44044,7 +44636,7 @@
 </file>
 
 <file path=customXml/itemProps1.xml><?xml version="1.0" encoding="utf-8"?>
-<ds:datastoreItem xmlns:ds="http://schemas.openxmlformats.org/officeDocument/2006/customXml" ds:itemID="{DC39E885-A3C6-4009-9395-AABBFB719A43}">
+<ds:datastoreItem xmlns:ds="http://schemas.openxmlformats.org/officeDocument/2006/customXml" ds:itemID="{86DE10EB-7DCB-42B3-B23F-0F190B3F02B5}">
   <ds:schemaRefs>
     <ds:schemaRef ds:uri="http://schemas.openxmlformats.org/officeDocument/2006/bibliography"/>
   </ds:schemaRefs>

</xml_diff>